<commit_message>
Max trades enforced 24-hour period. Added trade number to buy/sell message.
</commit_message>
<xml_diff>
--- a/Docs/Current_Trading_Strategies.docx
+++ b/Docs/Current_Trading_Strategies.docx
@@ -57,7 +57,6 @@
         <w:br/>
         <w:t xml:space="preserve">Version 1.0 implements a classic grid trading strategy optimized for simplicity and reliability. It maintains a fixed grid of buy and sell thresholds relative to the previous price tick and uses a profit‐locking mechanism to secure gains. On each price update, if the percentage change since the last tick falls below the </w:t>
       </w:r>
-      <w:proofErr w:type="spellStart"/>
       <w:r>
         <w:rPr>
           <w:rFonts w:ascii="Times New Roman" w:eastAsia="Times New Roman" w:hAnsi="Times New Roman" w:cs="Times New Roman"/>
@@ -68,7 +67,6 @@
         </w:rPr>
         <w:t>baseBuyThreshold</w:t>
       </w:r>
-      <w:proofErr w:type="spellEnd"/>
       <w:r>
         <w:rPr>
           <w:rFonts w:ascii="Times New Roman" w:eastAsia="Times New Roman" w:hAnsi="Times New Roman" w:cs="Times New Roman"/>
@@ -77,7 +75,6 @@
         </w:rPr>
         <w:t xml:space="preserve"> (default –0.5%), the bot executes a buy order of a calculated size. Conversely, if the change exceeds the </w:t>
       </w:r>
-      <w:proofErr w:type="spellStart"/>
       <w:r>
         <w:rPr>
           <w:rFonts w:ascii="Times New Roman" w:eastAsia="Times New Roman" w:hAnsi="Times New Roman" w:cs="Times New Roman"/>
@@ -88,7 +85,6 @@
         </w:rPr>
         <w:t>baseSellThreshold</w:t>
       </w:r>
-      <w:proofErr w:type="spellEnd"/>
       <w:r>
         <w:rPr>
           <w:rFonts w:ascii="Times New Roman" w:eastAsia="Times New Roman" w:hAnsi="Times New Roman" w:cs="Times New Roman"/>
@@ -122,7 +118,7 @@
       <w:pPr>
         <w:numPr>
           <w:ilvl w:val="0"/>
-          <w:numId w:val="1"/>
+          <w:numId w:val="6"/>
         </w:numPr>
         <w:spacing w:before="100" w:beforeAutospacing="1" w:after="100" w:afterAutospacing="1" w:line="240" w:lineRule="auto"/>
         <w:rPr>
@@ -131,27 +127,15 @@
           <w14:ligatures w14:val="none"/>
         </w:rPr>
       </w:pPr>
-      <w:proofErr w:type="spellStart"/>
-      <w:r>
-        <w:rPr>
-          <w:rFonts w:ascii="Times New Roman" w:eastAsia="Times New Roman" w:hAnsi="Times New Roman" w:cs="Times New Roman"/>
-          <w:b/>
-          <w:bCs/>
-          <w:kern w:val="0"/>
-          <w14:ligatures w14:val="none"/>
-        </w:rPr>
-        <w:t>baseBuyThreshold</w:t>
-      </w:r>
-      <w:proofErr w:type="spellEnd"/>
-      <w:r>
-        <w:rPr>
-          <w:rFonts w:ascii="Times New Roman" w:eastAsia="Times New Roman" w:hAnsi="Times New Roman" w:cs="Times New Roman"/>
-          <w:b/>
-          <w:bCs/>
-          <w:kern w:val="0"/>
-          <w14:ligatures w14:val="none"/>
-        </w:rPr>
-        <w:t xml:space="preserve"> (–0.5%)</w:t>
+      <w:r>
+        <w:rPr>
+          <w:rFonts w:ascii="Times New Roman" w:eastAsia="Times New Roman" w:hAnsi="Times New Roman" w:cs="Times New Roman"/>
+          <w:b/>
+          <w:bCs/>
+          <w:kern w:val="0"/>
+          <w14:ligatures w14:val="none"/>
+        </w:rPr>
+        <w:t>baseBuyThreshold (–0.5%)</w:t>
       </w:r>
       <w:r>
         <w:rPr>
@@ -166,7 +150,7 @@
       <w:pPr>
         <w:numPr>
           <w:ilvl w:val="0"/>
-          <w:numId w:val="1"/>
+          <w:numId w:val="6"/>
         </w:numPr>
         <w:spacing w:before="100" w:beforeAutospacing="1" w:after="100" w:afterAutospacing="1" w:line="240" w:lineRule="auto"/>
         <w:rPr>
@@ -175,27 +159,15 @@
           <w14:ligatures w14:val="none"/>
         </w:rPr>
       </w:pPr>
-      <w:proofErr w:type="spellStart"/>
-      <w:r>
-        <w:rPr>
-          <w:rFonts w:ascii="Times New Roman" w:eastAsia="Times New Roman" w:hAnsi="Times New Roman" w:cs="Times New Roman"/>
-          <w:b/>
-          <w:bCs/>
-          <w:kern w:val="0"/>
-          <w14:ligatures w14:val="none"/>
-        </w:rPr>
-        <w:t>baseSellThreshold</w:t>
-      </w:r>
-      <w:proofErr w:type="spellEnd"/>
-      <w:r>
-        <w:rPr>
-          <w:rFonts w:ascii="Times New Roman" w:eastAsia="Times New Roman" w:hAnsi="Times New Roman" w:cs="Times New Roman"/>
-          <w:b/>
-          <w:bCs/>
-          <w:kern w:val="0"/>
-          <w14:ligatures w14:val="none"/>
-        </w:rPr>
-        <w:t xml:space="preserve"> (+5%)</w:t>
+      <w:r>
+        <w:rPr>
+          <w:rFonts w:ascii="Times New Roman" w:eastAsia="Times New Roman" w:hAnsi="Times New Roman" w:cs="Times New Roman"/>
+          <w:b/>
+          <w:bCs/>
+          <w:kern w:val="0"/>
+          <w14:ligatures w14:val="none"/>
+        </w:rPr>
+        <w:t>baseSellThreshold (+5%)</w:t>
       </w:r>
       <w:r>
         <w:rPr>
@@ -210,7 +182,7 @@
       <w:pPr>
         <w:numPr>
           <w:ilvl w:val="0"/>
-          <w:numId w:val="1"/>
+          <w:numId w:val="6"/>
         </w:numPr>
         <w:spacing w:before="100" w:beforeAutospacing="1" w:after="100" w:afterAutospacing="1" w:line="240" w:lineRule="auto"/>
         <w:rPr>
@@ -219,27 +191,15 @@
           <w14:ligatures w14:val="none"/>
         </w:rPr>
       </w:pPr>
-      <w:proofErr w:type="spellStart"/>
-      <w:r>
-        <w:rPr>
-          <w:rFonts w:ascii="Times New Roman" w:eastAsia="Times New Roman" w:hAnsi="Times New Roman" w:cs="Times New Roman"/>
-          <w:b/>
-          <w:bCs/>
-          <w:kern w:val="0"/>
-          <w14:ligatures w14:val="none"/>
-        </w:rPr>
-        <w:t>maxTradePercent</w:t>
-      </w:r>
-      <w:proofErr w:type="spellEnd"/>
-      <w:r>
-        <w:rPr>
-          <w:rFonts w:ascii="Times New Roman" w:eastAsia="Times New Roman" w:hAnsi="Times New Roman" w:cs="Times New Roman"/>
-          <w:b/>
-          <w:bCs/>
-          <w:kern w:val="0"/>
-          <w14:ligatures w14:val="none"/>
-        </w:rPr>
-        <w:t xml:space="preserve"> (50%)</w:t>
+      <w:r>
+        <w:rPr>
+          <w:rFonts w:ascii="Times New Roman" w:eastAsia="Times New Roman" w:hAnsi="Times New Roman" w:cs="Times New Roman"/>
+          <w:b/>
+          <w:bCs/>
+          <w:kern w:val="0"/>
+          <w14:ligatures w14:val="none"/>
+        </w:rPr>
+        <w:t>maxTradePercent (50%)</w:t>
       </w:r>
       <w:r>
         <w:rPr>
@@ -254,7 +214,7 @@
       <w:pPr>
         <w:numPr>
           <w:ilvl w:val="0"/>
-          <w:numId w:val="1"/>
+          <w:numId w:val="6"/>
         </w:numPr>
         <w:spacing w:before="100" w:beforeAutospacing="1" w:after="100" w:afterAutospacing="1" w:line="240" w:lineRule="auto"/>
         <w:rPr>
@@ -263,27 +223,15 @@
           <w14:ligatures w14:val="none"/>
         </w:rPr>
       </w:pPr>
-      <w:proofErr w:type="spellStart"/>
-      <w:r>
-        <w:rPr>
-          <w:rFonts w:ascii="Times New Roman" w:eastAsia="Times New Roman" w:hAnsi="Times New Roman" w:cs="Times New Roman"/>
-          <w:b/>
-          <w:bCs/>
-          <w:kern w:val="0"/>
-          <w14:ligatures w14:val="none"/>
-        </w:rPr>
-        <w:t>profitLockPercent</w:t>
-      </w:r>
-      <w:proofErr w:type="spellEnd"/>
-      <w:r>
-        <w:rPr>
-          <w:rFonts w:ascii="Times New Roman" w:eastAsia="Times New Roman" w:hAnsi="Times New Roman" w:cs="Times New Roman"/>
-          <w:b/>
-          <w:bCs/>
-          <w:kern w:val="0"/>
-          <w14:ligatures w14:val="none"/>
-        </w:rPr>
-        <w:t xml:space="preserve"> (20%)</w:t>
+      <w:r>
+        <w:rPr>
+          <w:rFonts w:ascii="Times New Roman" w:eastAsia="Times New Roman" w:hAnsi="Times New Roman" w:cs="Times New Roman"/>
+          <w:b/>
+          <w:bCs/>
+          <w:kern w:val="0"/>
+          <w14:ligatures w14:val="none"/>
+        </w:rPr>
+        <w:t>profitLockPercent (20%)</w:t>
       </w:r>
       <w:r>
         <w:rPr>
@@ -298,7 +246,7 @@
       <w:pPr>
         <w:numPr>
           <w:ilvl w:val="0"/>
-          <w:numId w:val="1"/>
+          <w:numId w:val="6"/>
         </w:numPr>
         <w:spacing w:before="100" w:beforeAutospacing="1" w:after="100" w:afterAutospacing="1" w:line="240" w:lineRule="auto"/>
         <w:rPr>
@@ -307,27 +255,15 @@
           <w14:ligatures w14:val="none"/>
         </w:rPr>
       </w:pPr>
-      <w:proofErr w:type="spellStart"/>
-      <w:r>
-        <w:rPr>
-          <w:rFonts w:ascii="Times New Roman" w:eastAsia="Times New Roman" w:hAnsi="Times New Roman" w:cs="Times New Roman"/>
-          <w:b/>
-          <w:bCs/>
-          <w:kern w:val="0"/>
-          <w14:ligatures w14:val="none"/>
-        </w:rPr>
-        <w:t>minTradeAmount</w:t>
-      </w:r>
-      <w:proofErr w:type="spellEnd"/>
-      <w:r>
-        <w:rPr>
-          <w:rFonts w:ascii="Times New Roman" w:eastAsia="Times New Roman" w:hAnsi="Times New Roman" w:cs="Times New Roman"/>
-          <w:b/>
-          <w:bCs/>
-          <w:kern w:val="0"/>
-          <w14:ligatures w14:val="none"/>
-        </w:rPr>
-        <w:t xml:space="preserve"> (0.01 USD)</w:t>
+      <w:r>
+        <w:rPr>
+          <w:rFonts w:ascii="Times New Roman" w:eastAsia="Times New Roman" w:hAnsi="Times New Roman" w:cs="Times New Roman"/>
+          <w:b/>
+          <w:bCs/>
+          <w:kern w:val="0"/>
+          <w14:ligatures w14:val="none"/>
+        </w:rPr>
+        <w:t>minTradeAmount (0.01 USD)</w:t>
       </w:r>
       <w:r>
         <w:rPr>
@@ -342,7 +278,7 @@
       <w:pPr>
         <w:numPr>
           <w:ilvl w:val="0"/>
-          <w:numId w:val="1"/>
+          <w:numId w:val="6"/>
         </w:numPr>
         <w:spacing w:before="100" w:beforeAutospacing="1" w:after="100" w:afterAutospacing="1" w:line="240" w:lineRule="auto"/>
         <w:rPr>
@@ -351,27 +287,15 @@
           <w14:ligatures w14:val="none"/>
         </w:rPr>
       </w:pPr>
-      <w:proofErr w:type="spellStart"/>
-      <w:r>
-        <w:rPr>
-          <w:rFonts w:ascii="Times New Roman" w:eastAsia="Times New Roman" w:hAnsi="Times New Roman" w:cs="Times New Roman"/>
-          <w:b/>
-          <w:bCs/>
-          <w:kern w:val="0"/>
-          <w14:ligatures w14:val="none"/>
-        </w:rPr>
-        <w:t>cashReservePercent</w:t>
-      </w:r>
-      <w:proofErr w:type="spellEnd"/>
-      <w:r>
-        <w:rPr>
-          <w:rFonts w:ascii="Times New Roman" w:eastAsia="Times New Roman" w:hAnsi="Times New Roman" w:cs="Times New Roman"/>
-          <w:b/>
-          <w:bCs/>
-          <w:kern w:val="0"/>
-          <w14:ligatures w14:val="none"/>
-        </w:rPr>
-        <w:t xml:space="preserve"> (15%)</w:t>
+      <w:r>
+        <w:rPr>
+          <w:rFonts w:ascii="Times New Roman" w:eastAsia="Times New Roman" w:hAnsi="Times New Roman" w:cs="Times New Roman"/>
+          <w:b/>
+          <w:bCs/>
+          <w:kern w:val="0"/>
+          <w14:ligatures w14:val="none"/>
+        </w:rPr>
+        <w:t>cashReservePercent (15%)</w:t>
       </w:r>
       <w:r>
         <w:rPr>
@@ -386,7 +310,7 @@
       <w:pPr>
         <w:numPr>
           <w:ilvl w:val="0"/>
-          <w:numId w:val="1"/>
+          <w:numId w:val="6"/>
         </w:numPr>
         <w:spacing w:before="100" w:beforeAutospacing="1" w:after="100" w:afterAutospacing="1" w:line="240" w:lineRule="auto"/>
         <w:rPr>
@@ -395,27 +319,15 @@
           <w14:ligatures w14:val="none"/>
         </w:rPr>
       </w:pPr>
-      <w:proofErr w:type="spellStart"/>
-      <w:r>
-        <w:rPr>
-          <w:rFonts w:ascii="Times New Roman" w:eastAsia="Times New Roman" w:hAnsi="Times New Roman" w:cs="Times New Roman"/>
-          <w:b/>
-          <w:bCs/>
-          <w:kern w:val="0"/>
-          <w14:ligatures w14:val="none"/>
-        </w:rPr>
-        <w:t>checkInterval</w:t>
-      </w:r>
-      <w:proofErr w:type="spellEnd"/>
-      <w:r>
-        <w:rPr>
-          <w:rFonts w:ascii="Times New Roman" w:eastAsia="Times New Roman" w:hAnsi="Times New Roman" w:cs="Times New Roman"/>
-          <w:b/>
-          <w:bCs/>
-          <w:kern w:val="0"/>
-          <w14:ligatures w14:val="none"/>
-        </w:rPr>
-        <w:t xml:space="preserve"> (30s)</w:t>
+      <w:r>
+        <w:rPr>
+          <w:rFonts w:ascii="Times New Roman" w:eastAsia="Times New Roman" w:hAnsi="Times New Roman" w:cs="Times New Roman"/>
+          <w:b/>
+          <w:bCs/>
+          <w:kern w:val="0"/>
+          <w14:ligatures w14:val="none"/>
+        </w:rPr>
+        <w:t>checkInterval (30s)</w:t>
       </w:r>
       <w:r>
         <w:rPr>
@@ -430,7 +342,7 @@
       <w:pPr>
         <w:numPr>
           <w:ilvl w:val="0"/>
-          <w:numId w:val="1"/>
+          <w:numId w:val="6"/>
         </w:numPr>
         <w:spacing w:before="100" w:beforeAutospacing="1" w:after="100" w:afterAutospacing="1" w:line="240" w:lineRule="auto"/>
         <w:rPr>
@@ -511,49 +423,25 @@
           <w14:ligatures w14:val="none"/>
         </w:rPr>
         <w:br/>
-        <w:t xml:space="preserve">Building on v1.0, v2.0 adds risk controls and dynamic thresholding. It enforces daily caps on buys, profit‐sells, and emergency stop‐loss sells to prevent overtrading, especially in volatile markets. A true Average True Range (ATR) calculation over the last 14 ticks generates dynamic buy/sell thresholds: when ATR exceeds fixed thresholds, trades use ATR values for sensitivity; otherwise, they fall back to base thresholds. Additionally, a stop‐loss mechanism triggers a market sell of any position if price falls 30% below cost basis. The strategy computes a minimum profit per transaction as </w:t>
-      </w:r>
-      <w:proofErr w:type="spellStart"/>
-      <w:r>
-        <w:rPr>
-          <w:rFonts w:ascii="Times New Roman" w:eastAsia="Times New Roman" w:hAnsi="Times New Roman" w:cs="Times New Roman"/>
-          <w:b/>
-          <w:bCs/>
-          <w:kern w:val="0"/>
-          <w14:ligatures w14:val="none"/>
-        </w:rPr>
-        <w:t>dailyProfitTarget</w:t>
-      </w:r>
-      <w:proofErr w:type="spellEnd"/>
-      <w:r>
-        <w:rPr>
-          <w:rFonts w:ascii="Times New Roman" w:eastAsia="Times New Roman" w:hAnsi="Times New Roman" w:cs="Times New Roman"/>
-          <w:b/>
-          <w:bCs/>
-          <w:kern w:val="0"/>
-          <w14:ligatures w14:val="none"/>
-        </w:rPr>
-        <w:t xml:space="preserve"> / </w:t>
-      </w:r>
-      <w:proofErr w:type="spellStart"/>
-      <w:r>
-        <w:rPr>
-          <w:rFonts w:ascii="Times New Roman" w:eastAsia="Times New Roman" w:hAnsi="Times New Roman" w:cs="Times New Roman"/>
-          <w:b/>
-          <w:bCs/>
-          <w:kern w:val="0"/>
-          <w14:ligatures w14:val="none"/>
-        </w:rPr>
-        <w:t>sellLimit</w:t>
-      </w:r>
-      <w:proofErr w:type="spellEnd"/>
-      <w:r>
-        <w:rPr>
-          <w:rFonts w:ascii="Times New Roman" w:eastAsia="Times New Roman" w:hAnsi="Times New Roman" w:cs="Times New Roman"/>
-          <w:kern w:val="0"/>
-          <w14:ligatures w14:val="none"/>
-        </w:rPr>
-        <w:t xml:space="preserve"> ensuring each sell contributes toward the daily goal.</w:t>
+        <w:t xml:space="preserve">Building on v1.0, v2.0 adds risk controls and dynamic thresholding. It enforces daily caps on buys, profit‐sells, and emergency stop‐loss sells to prevent overtrading, especially in volatile markets. An Average True Range (ATR) calculation over the last 14 ticks generates dynamic buy/sell thresholds: when ATR exceeds fixed thresholds, trades use ATR values for sensitivity; otherwise, they fall back to base thresholds. Additionally, a stop‐loss mechanism triggers a market sell of any position if price falls 30% below cost basis. The strategy computes a minimum profit per transaction as </w:t>
+      </w:r>
+      <w:r>
+        <w:rPr>
+          <w:rFonts w:ascii="Times New Roman" w:eastAsia="Times New Roman" w:hAnsi="Times New Roman" w:cs="Times New Roman"/>
+          <w:b/>
+          <w:bCs/>
+          <w:kern w:val="0"/>
+          <w14:ligatures w14:val="none"/>
+        </w:rPr>
+        <w:t>dailyProfitTarget / sellLimit</w:t>
+      </w:r>
+      <w:r>
+        <w:rPr>
+          <w:rFonts w:ascii="Times New Roman" w:eastAsia="Times New Roman" w:hAnsi="Times New Roman" w:cs="Times New Roman"/>
+          <w:kern w:val="0"/>
+          <w14:ligatures w14:val="none"/>
+        </w:rPr>
+        <w:t>, ensuring each sell contributes toward the daily goal.</w:t>
       </w:r>
     </w:p>
     <w:p>
@@ -580,7 +468,7 @@
       <w:pPr>
         <w:numPr>
           <w:ilvl w:val="0"/>
-          <w:numId w:val="2"/>
+          <w:numId w:val="7"/>
         </w:numPr>
         <w:spacing w:before="100" w:beforeAutospacing="1" w:after="100" w:afterAutospacing="1" w:line="240" w:lineRule="auto"/>
         <w:rPr>
@@ -589,42 +477,30 @@
           <w14:ligatures w14:val="none"/>
         </w:rPr>
       </w:pPr>
-      <w:proofErr w:type="spellStart"/>
-      <w:r>
-        <w:rPr>
-          <w:rFonts w:ascii="Times New Roman" w:eastAsia="Times New Roman" w:hAnsi="Times New Roman" w:cs="Times New Roman"/>
-          <w:b/>
-          <w:bCs/>
-          <w:kern w:val="0"/>
-          <w14:ligatures w14:val="none"/>
-        </w:rPr>
-        <w:t>buyLimit</w:t>
-      </w:r>
-      <w:proofErr w:type="spellEnd"/>
-      <w:r>
-        <w:rPr>
-          <w:rFonts w:ascii="Times New Roman" w:eastAsia="Times New Roman" w:hAnsi="Times New Roman" w:cs="Times New Roman"/>
-          <w:b/>
-          <w:bCs/>
-          <w:kern w:val="0"/>
-          <w14:ligatures w14:val="none"/>
-        </w:rPr>
-        <w:t xml:space="preserve"> (22 trades/day)</w:t>
-      </w:r>
-      <w:r>
-        <w:rPr>
-          <w:rFonts w:ascii="Times New Roman" w:eastAsia="Times New Roman" w:hAnsi="Times New Roman" w:cs="Times New Roman"/>
-          <w:kern w:val="0"/>
-          <w14:ligatures w14:val="none"/>
-        </w:rPr>
-        <w:t>: Maximum number of buy orders per 24 h.</w:t>
+      <w:r>
+        <w:rPr>
+          <w:rFonts w:ascii="Times New Roman" w:eastAsia="Times New Roman" w:hAnsi="Times New Roman" w:cs="Times New Roman"/>
+          <w:b/>
+          <w:bCs/>
+          <w:kern w:val="0"/>
+          <w14:ligatures w14:val="none"/>
+        </w:rPr>
+        <w:t>buyLimit (22 trades/day)</w:t>
+      </w:r>
+      <w:r>
+        <w:rPr>
+          <w:rFonts w:ascii="Times New Roman" w:eastAsia="Times New Roman" w:hAnsi="Times New Roman" w:cs="Times New Roman"/>
+          <w:kern w:val="0"/>
+          <w14:ligatures w14:val="none"/>
+        </w:rPr>
+        <w:t>: Maximum number of buy orders per 24 h.</w:t>
       </w:r>
     </w:p>
     <w:p>
       <w:pPr>
         <w:numPr>
           <w:ilvl w:val="0"/>
-          <w:numId w:val="2"/>
+          <w:numId w:val="7"/>
         </w:numPr>
         <w:spacing w:before="100" w:beforeAutospacing="1" w:after="100" w:afterAutospacing="1" w:line="240" w:lineRule="auto"/>
         <w:rPr>
@@ -633,7 +509,6 @@
           <w14:ligatures w14:val="none"/>
         </w:rPr>
       </w:pPr>
-      <w:proofErr w:type="spellStart"/>
       <w:r>
         <w:rPr>
           <w:rFonts w:ascii="Times New Roman" w:eastAsia="Times New Roman" w:hAnsi="Times New Roman" w:cs="Times New Roman"/>
@@ -643,33 +518,22 @@
           <w14:ligatures w14:val="none"/>
         </w:rPr>
         <w:lastRenderedPageBreak/>
-        <w:t>sellLimit</w:t>
-      </w:r>
-      <w:proofErr w:type="spellEnd"/>
-      <w:r>
-        <w:rPr>
-          <w:rFonts w:ascii="Times New Roman" w:eastAsia="Times New Roman" w:hAnsi="Times New Roman" w:cs="Times New Roman"/>
-          <w:b/>
-          <w:bCs/>
-          <w:kern w:val="0"/>
-          <w14:ligatures w14:val="none"/>
-        </w:rPr>
-        <w:t xml:space="preserve"> (23 trades/day)</w:t>
-      </w:r>
-      <w:r>
-        <w:rPr>
-          <w:rFonts w:ascii="Times New Roman" w:eastAsia="Times New Roman" w:hAnsi="Times New Roman" w:cs="Times New Roman"/>
-          <w:kern w:val="0"/>
-          <w14:ligatures w14:val="none"/>
-        </w:rPr>
-        <w:t>: Maximum number of profit-taking sells per 24 h.</w:t>
+        <w:t>sellLimit (23 trades/day)</w:t>
+      </w:r>
+      <w:r>
+        <w:rPr>
+          <w:rFonts w:ascii="Times New Roman" w:eastAsia="Times New Roman" w:hAnsi="Times New Roman" w:cs="Times New Roman"/>
+          <w:kern w:val="0"/>
+          <w14:ligatures w14:val="none"/>
+        </w:rPr>
+        <w:t>: Maximum number of profit-taking sells per 24 h.</w:t>
       </w:r>
     </w:p>
     <w:p>
       <w:pPr>
         <w:numPr>
           <w:ilvl w:val="0"/>
-          <w:numId w:val="2"/>
+          <w:numId w:val="7"/>
         </w:numPr>
         <w:spacing w:before="100" w:beforeAutospacing="1" w:after="100" w:afterAutospacing="1" w:line="240" w:lineRule="auto"/>
         <w:rPr>
@@ -678,42 +542,30 @@
           <w14:ligatures w14:val="none"/>
         </w:rPr>
       </w:pPr>
-      <w:proofErr w:type="spellStart"/>
-      <w:r>
-        <w:rPr>
-          <w:rFonts w:ascii="Times New Roman" w:eastAsia="Times New Roman" w:hAnsi="Times New Roman" w:cs="Times New Roman"/>
-          <w:b/>
-          <w:bCs/>
-          <w:kern w:val="0"/>
-          <w14:ligatures w14:val="none"/>
-        </w:rPr>
-        <w:t>stopLossLimit</w:t>
-      </w:r>
-      <w:proofErr w:type="spellEnd"/>
-      <w:r>
-        <w:rPr>
-          <w:rFonts w:ascii="Times New Roman" w:eastAsia="Times New Roman" w:hAnsi="Times New Roman" w:cs="Times New Roman"/>
-          <w:b/>
-          <w:bCs/>
-          <w:kern w:val="0"/>
-          <w14:ligatures w14:val="none"/>
-        </w:rPr>
-        <w:t xml:space="preserve"> (5 trades/day)</w:t>
-      </w:r>
-      <w:r>
-        <w:rPr>
-          <w:rFonts w:ascii="Times New Roman" w:eastAsia="Times New Roman" w:hAnsi="Times New Roman" w:cs="Times New Roman"/>
-          <w:kern w:val="0"/>
-          <w14:ligatures w14:val="none"/>
-        </w:rPr>
-        <w:t>: Maximum emergency stop-loss executions per 24 h.</w:t>
+      <w:r>
+        <w:rPr>
+          <w:rFonts w:ascii="Times New Roman" w:eastAsia="Times New Roman" w:hAnsi="Times New Roman" w:cs="Times New Roman"/>
+          <w:b/>
+          <w:bCs/>
+          <w:kern w:val="0"/>
+          <w14:ligatures w14:val="none"/>
+        </w:rPr>
+        <w:t>stopLossLimit (5 trades/day)</w:t>
+      </w:r>
+      <w:r>
+        <w:rPr>
+          <w:rFonts w:ascii="Times New Roman" w:eastAsia="Times New Roman" w:hAnsi="Times New Roman" w:cs="Times New Roman"/>
+          <w:kern w:val="0"/>
+          <w14:ligatures w14:val="none"/>
+        </w:rPr>
+        <w:t>: Maximum emergency stop-loss executions per 24 h.</w:t>
       </w:r>
     </w:p>
     <w:p>
       <w:pPr>
         <w:numPr>
           <w:ilvl w:val="0"/>
-          <w:numId w:val="2"/>
+          <w:numId w:val="7"/>
         </w:numPr>
         <w:spacing w:before="100" w:beforeAutospacing="1" w:after="100" w:afterAutospacing="1" w:line="240" w:lineRule="auto"/>
         <w:rPr>
@@ -722,27 +574,15 @@
           <w14:ligatures w14:val="none"/>
         </w:rPr>
       </w:pPr>
-      <w:proofErr w:type="spellStart"/>
-      <w:r>
-        <w:rPr>
-          <w:rFonts w:ascii="Times New Roman" w:eastAsia="Times New Roman" w:hAnsi="Times New Roman" w:cs="Times New Roman"/>
-          <w:b/>
-          <w:bCs/>
-          <w:kern w:val="0"/>
-          <w14:ligatures w14:val="none"/>
-        </w:rPr>
-        <w:t>stopLossPercent</w:t>
-      </w:r>
-      <w:proofErr w:type="spellEnd"/>
-      <w:r>
-        <w:rPr>
-          <w:rFonts w:ascii="Times New Roman" w:eastAsia="Times New Roman" w:hAnsi="Times New Roman" w:cs="Times New Roman"/>
-          <w:b/>
-          <w:bCs/>
-          <w:kern w:val="0"/>
-          <w14:ligatures w14:val="none"/>
-        </w:rPr>
-        <w:t xml:space="preserve"> (–30%)</w:t>
+      <w:r>
+        <w:rPr>
+          <w:rFonts w:ascii="Times New Roman" w:eastAsia="Times New Roman" w:hAnsi="Times New Roman" w:cs="Times New Roman"/>
+          <w:b/>
+          <w:bCs/>
+          <w:kern w:val="0"/>
+          <w14:ligatures w14:val="none"/>
+        </w:rPr>
+        <w:t>stopLossPercent (–30%)</w:t>
       </w:r>
       <w:r>
         <w:rPr>
@@ -757,7 +597,7 @@
       <w:pPr>
         <w:numPr>
           <w:ilvl w:val="0"/>
-          <w:numId w:val="2"/>
+          <w:numId w:val="7"/>
         </w:numPr>
         <w:spacing w:before="100" w:beforeAutospacing="1" w:after="100" w:afterAutospacing="1" w:line="240" w:lineRule="auto"/>
         <w:rPr>
@@ -766,27 +606,15 @@
           <w14:ligatures w14:val="none"/>
         </w:rPr>
       </w:pPr>
-      <w:proofErr w:type="spellStart"/>
-      <w:r>
-        <w:rPr>
-          <w:rFonts w:ascii="Times New Roman" w:eastAsia="Times New Roman" w:hAnsi="Times New Roman" w:cs="Times New Roman"/>
-          <w:b/>
-          <w:bCs/>
-          <w:kern w:val="0"/>
-          <w14:ligatures w14:val="none"/>
-        </w:rPr>
-        <w:t>dailyProfitTarget</w:t>
-      </w:r>
-      <w:proofErr w:type="spellEnd"/>
-      <w:r>
-        <w:rPr>
-          <w:rFonts w:ascii="Times New Roman" w:eastAsia="Times New Roman" w:hAnsi="Times New Roman" w:cs="Times New Roman"/>
-          <w:b/>
-          <w:bCs/>
-          <w:kern w:val="0"/>
-          <w14:ligatures w14:val="none"/>
-        </w:rPr>
-        <w:t xml:space="preserve"> (400.20 USD)</w:t>
+      <w:r>
+        <w:rPr>
+          <w:rFonts w:ascii="Times New Roman" w:eastAsia="Times New Roman" w:hAnsi="Times New Roman" w:cs="Times New Roman"/>
+          <w:b/>
+          <w:bCs/>
+          <w:kern w:val="0"/>
+          <w14:ligatures w14:val="none"/>
+        </w:rPr>
+        <w:t>dailyProfitTarget (400.20 USD)</w:t>
       </w:r>
       <w:r>
         <w:rPr>
@@ -801,7 +629,7 @@
       <w:pPr>
         <w:numPr>
           <w:ilvl w:val="0"/>
-          <w:numId w:val="2"/>
+          <w:numId w:val="7"/>
         </w:numPr>
         <w:spacing w:before="100" w:beforeAutospacing="1" w:after="100" w:afterAutospacing="1" w:line="240" w:lineRule="auto"/>
         <w:rPr>
@@ -810,27 +638,15 @@
           <w14:ligatures w14:val="none"/>
         </w:rPr>
       </w:pPr>
-      <w:proofErr w:type="spellStart"/>
-      <w:r>
-        <w:rPr>
-          <w:rFonts w:ascii="Times New Roman" w:eastAsia="Times New Roman" w:hAnsi="Times New Roman" w:cs="Times New Roman"/>
-          <w:b/>
-          <w:bCs/>
-          <w:kern w:val="0"/>
-          <w14:ligatures w14:val="none"/>
-        </w:rPr>
-        <w:t>atrLookbackPeriod</w:t>
-      </w:r>
-      <w:proofErr w:type="spellEnd"/>
-      <w:r>
-        <w:rPr>
-          <w:rFonts w:ascii="Times New Roman" w:eastAsia="Times New Roman" w:hAnsi="Times New Roman" w:cs="Times New Roman"/>
-          <w:b/>
-          <w:bCs/>
-          <w:kern w:val="0"/>
-          <w14:ligatures w14:val="none"/>
-        </w:rPr>
-        <w:t xml:space="preserve"> (14 ticks)</w:t>
+      <w:r>
+        <w:rPr>
+          <w:rFonts w:ascii="Times New Roman" w:eastAsia="Times New Roman" w:hAnsi="Times New Roman" w:cs="Times New Roman"/>
+          <w:b/>
+          <w:bCs/>
+          <w:kern w:val="0"/>
+          <w14:ligatures w14:val="none"/>
+        </w:rPr>
+        <w:t>atrLookbackPeriod (14 ticks)</w:t>
       </w:r>
       <w:r>
         <w:rPr>
@@ -845,7 +661,7 @@
       <w:pPr>
         <w:numPr>
           <w:ilvl w:val="0"/>
-          <w:numId w:val="2"/>
+          <w:numId w:val="7"/>
         </w:numPr>
         <w:spacing w:before="100" w:beforeAutospacing="1" w:after="100" w:afterAutospacing="1" w:line="240" w:lineRule="auto"/>
         <w:rPr>
@@ -854,27 +670,15 @@
           <w14:ligatures w14:val="none"/>
         </w:rPr>
       </w:pPr>
-      <w:proofErr w:type="spellStart"/>
-      <w:r>
-        <w:rPr>
-          <w:rFonts w:ascii="Times New Roman" w:eastAsia="Times New Roman" w:hAnsi="Times New Roman" w:cs="Times New Roman"/>
-          <w:b/>
-          <w:bCs/>
-          <w:kern w:val="0"/>
-          <w14:ligatures w14:val="none"/>
-        </w:rPr>
-        <w:t>gridLevels</w:t>
-      </w:r>
-      <w:proofErr w:type="spellEnd"/>
-      <w:r>
-        <w:rPr>
-          <w:rFonts w:ascii="Times New Roman" w:eastAsia="Times New Roman" w:hAnsi="Times New Roman" w:cs="Times New Roman"/>
-          <w:b/>
-          <w:bCs/>
-          <w:kern w:val="0"/>
-          <w14:ligatures w14:val="none"/>
-        </w:rPr>
-        <w:t xml:space="preserve"> (5 levels)</w:t>
+      <w:r>
+        <w:rPr>
+          <w:rFonts w:ascii="Times New Roman" w:eastAsia="Times New Roman" w:hAnsi="Times New Roman" w:cs="Times New Roman"/>
+          <w:b/>
+          <w:bCs/>
+          <w:kern w:val="0"/>
+          <w14:ligatures w14:val="none"/>
+        </w:rPr>
+        <w:t>gridLevels (5 levels)</w:t>
       </w:r>
       <w:r>
         <w:rPr>
@@ -889,7 +693,7 @@
       <w:pPr>
         <w:numPr>
           <w:ilvl w:val="0"/>
-          <w:numId w:val="2"/>
+          <w:numId w:val="7"/>
         </w:numPr>
         <w:spacing w:before="100" w:beforeAutospacing="1" w:after="100" w:afterAutospacing="1" w:line="240" w:lineRule="auto"/>
         <w:rPr>
@@ -898,27 +702,15 @@
           <w14:ligatures w14:val="none"/>
         </w:rPr>
       </w:pPr>
-      <w:proofErr w:type="spellStart"/>
-      <w:r>
-        <w:rPr>
-          <w:rFonts w:ascii="Times New Roman" w:eastAsia="Times New Roman" w:hAnsi="Times New Roman" w:cs="Times New Roman"/>
-          <w:b/>
-          <w:bCs/>
-          <w:kern w:val="0"/>
-          <w14:ligatures w14:val="none"/>
-        </w:rPr>
-        <w:t>defaultSlippage</w:t>
-      </w:r>
-      <w:proofErr w:type="spellEnd"/>
-      <w:r>
-        <w:rPr>
-          <w:rFonts w:ascii="Times New Roman" w:eastAsia="Times New Roman" w:hAnsi="Times New Roman" w:cs="Times New Roman"/>
-          <w:b/>
-          <w:bCs/>
-          <w:kern w:val="0"/>
-          <w14:ligatures w14:val="none"/>
-        </w:rPr>
-        <w:t xml:space="preserve"> (2%)</w:t>
+      <w:r>
+        <w:rPr>
+          <w:rFonts w:ascii="Times New Roman" w:eastAsia="Times New Roman" w:hAnsi="Times New Roman" w:cs="Times New Roman"/>
+          <w:b/>
+          <w:bCs/>
+          <w:kern w:val="0"/>
+          <w14:ligatures w14:val="none"/>
+        </w:rPr>
+        <w:t>defaultSlippage (2%)</w:t>
       </w:r>
       <w:r>
         <w:rPr>
@@ -984,27 +776,15 @@
         <w:br/>
         <w:t xml:space="preserve">Version 3.0 refines v2.0 with volatility‐adapted thresholds and trend confirmations. It computes ATR over the last 7 ticks and sets </w:t>
       </w:r>
-      <w:proofErr w:type="spellStart"/>
-      <w:r>
-        <w:rPr>
-          <w:rFonts w:ascii="Times New Roman" w:eastAsia="Times New Roman" w:hAnsi="Times New Roman" w:cs="Times New Roman"/>
-          <w:b/>
-          <w:bCs/>
-          <w:kern w:val="0"/>
-          <w14:ligatures w14:val="none"/>
-        </w:rPr>
-        <w:t>dynamicBuyThreshold</w:t>
-      </w:r>
-      <w:proofErr w:type="spellEnd"/>
-      <w:r>
-        <w:rPr>
-          <w:rFonts w:ascii="Times New Roman" w:eastAsia="Times New Roman" w:hAnsi="Times New Roman" w:cs="Times New Roman"/>
-          <w:b/>
-          <w:bCs/>
-          <w:kern w:val="0"/>
-          <w14:ligatures w14:val="none"/>
-        </w:rPr>
-        <w:t xml:space="preserve"> = –ATR</w:t>
+      <w:r>
+        <w:rPr>
+          <w:rFonts w:ascii="Times New Roman" w:eastAsia="Times New Roman" w:hAnsi="Times New Roman" w:cs="Times New Roman"/>
+          <w:b/>
+          <w:bCs/>
+          <w:kern w:val="0"/>
+          <w14:ligatures w14:val="none"/>
+        </w:rPr>
+        <w:t>dynamicBuyThreshold = –ATR</w:t>
       </w:r>
       <w:r>
         <w:rPr>
@@ -1014,27 +794,15 @@
         </w:rPr>
         <w:t xml:space="preserve"> and </w:t>
       </w:r>
-      <w:proofErr w:type="spellStart"/>
-      <w:r>
-        <w:rPr>
-          <w:rFonts w:ascii="Times New Roman" w:eastAsia="Times New Roman" w:hAnsi="Times New Roman" w:cs="Times New Roman"/>
-          <w:b/>
-          <w:bCs/>
-          <w:kern w:val="0"/>
-          <w14:ligatures w14:val="none"/>
-        </w:rPr>
-        <w:t>dynamicSellThreshold</w:t>
-      </w:r>
-      <w:proofErr w:type="spellEnd"/>
-      <w:r>
-        <w:rPr>
-          <w:rFonts w:ascii="Times New Roman" w:eastAsia="Times New Roman" w:hAnsi="Times New Roman" w:cs="Times New Roman"/>
-          <w:b/>
-          <w:bCs/>
-          <w:kern w:val="0"/>
-          <w14:ligatures w14:val="none"/>
-        </w:rPr>
-        <w:t xml:space="preserve"> = +ATR</w:t>
+      <w:r>
+        <w:rPr>
+          <w:rFonts w:ascii="Times New Roman" w:eastAsia="Times New Roman" w:hAnsi="Times New Roman" w:cs="Times New Roman"/>
+          <w:b/>
+          <w:bCs/>
+          <w:kern w:val="0"/>
+          <w14:ligatures w14:val="none"/>
+        </w:rPr>
+        <w:t>dynamicSellThreshold = +ATR</w:t>
       </w:r>
       <w:r>
         <w:rPr>
@@ -1060,7 +828,7 @@
           <w:kern w:val="0"/>
           <w14:ligatures w14:val="none"/>
         </w:rPr>
-        <w:t>: if at least two of the last three price movements align (up for buys, down for sells), only then it considers threshold crossings for execution. Trades are executed against three grid levels, providing finer granularity in scaling in/out. Cost basis gating ensures only positions profitable relative to weighted cost basis are sold, and only buys occur below cost basis, preserving average entry integrity.</w:t>
+        <w:t>: if at least two of the last three price movements align (up for sells, down for buys?), only then it considers threshold crossings for execution. Trades are executed against three grid levels, providing finer granularity in scaling in/out. Cost basis gating ensures only positions profitable relative to weighted cost basis are sold, and only buys occur below cost basis, preserving average entry integrity.</w:t>
       </w:r>
     </w:p>
     <w:p>
@@ -1087,7 +855,7 @@
       <w:pPr>
         <w:numPr>
           <w:ilvl w:val="0"/>
-          <w:numId w:val="3"/>
+          <w:numId w:val="8"/>
         </w:numPr>
         <w:spacing w:before="100" w:beforeAutospacing="1" w:after="100" w:afterAutospacing="1" w:line="240" w:lineRule="auto"/>
         <w:rPr>
@@ -1096,27 +864,15 @@
           <w14:ligatures w14:val="none"/>
         </w:rPr>
       </w:pPr>
-      <w:proofErr w:type="spellStart"/>
-      <w:r>
-        <w:rPr>
-          <w:rFonts w:ascii="Times New Roman" w:eastAsia="Times New Roman" w:hAnsi="Times New Roman" w:cs="Times New Roman"/>
-          <w:b/>
-          <w:bCs/>
-          <w:kern w:val="0"/>
-          <w14:ligatures w14:val="none"/>
-        </w:rPr>
-        <w:t>atrLookbackPeriod</w:t>
-      </w:r>
-      <w:proofErr w:type="spellEnd"/>
-      <w:r>
-        <w:rPr>
-          <w:rFonts w:ascii="Times New Roman" w:eastAsia="Times New Roman" w:hAnsi="Times New Roman" w:cs="Times New Roman"/>
-          <w:b/>
-          <w:bCs/>
-          <w:kern w:val="0"/>
-          <w14:ligatures w14:val="none"/>
-        </w:rPr>
-        <w:t xml:space="preserve"> (7 ticks)</w:t>
+      <w:r>
+        <w:rPr>
+          <w:rFonts w:ascii="Times New Roman" w:eastAsia="Times New Roman" w:hAnsi="Times New Roman" w:cs="Times New Roman"/>
+          <w:b/>
+          <w:bCs/>
+          <w:kern w:val="0"/>
+          <w14:ligatures w14:val="none"/>
+        </w:rPr>
+        <w:t>atrLookbackPeriod (7 ticks)</w:t>
       </w:r>
       <w:r>
         <w:rPr>
@@ -1131,7 +887,7 @@
       <w:pPr>
         <w:numPr>
           <w:ilvl w:val="0"/>
-          <w:numId w:val="3"/>
+          <w:numId w:val="8"/>
         </w:numPr>
         <w:spacing w:before="100" w:beforeAutospacing="1" w:after="100" w:afterAutospacing="1" w:line="240" w:lineRule="auto"/>
         <w:rPr>
@@ -1140,40 +896,16 @@
           <w14:ligatures w14:val="none"/>
         </w:rPr>
       </w:pPr>
-      <w:proofErr w:type="spellStart"/>
-      <w:r>
-        <w:rPr>
-          <w:rFonts w:ascii="Times New Roman" w:eastAsia="Times New Roman" w:hAnsi="Times New Roman" w:cs="Times New Roman"/>
-          <w:b/>
-          <w:bCs/>
-          <w:kern w:val="0"/>
-          <w14:ligatures w14:val="none"/>
-        </w:rPr>
-        <w:t>dynamicBuyThreshold</w:t>
-      </w:r>
-      <w:proofErr w:type="spellEnd"/>
-      <w:r>
-        <w:rPr>
-          <w:rFonts w:ascii="Times New Roman" w:eastAsia="Times New Roman" w:hAnsi="Times New Roman" w:cs="Times New Roman"/>
-          <w:b/>
-          <w:bCs/>
-          <w:kern w:val="0"/>
-          <w14:ligatures w14:val="none"/>
-        </w:rPr>
-        <w:t xml:space="preserve">/ </w:t>
-      </w:r>
-      <w:proofErr w:type="spellStart"/>
-      <w:r>
-        <w:rPr>
-          <w:rFonts w:ascii="Times New Roman" w:eastAsia="Times New Roman" w:hAnsi="Times New Roman" w:cs="Times New Roman"/>
-          <w:b/>
-          <w:bCs/>
-          <w:kern w:val="0"/>
-          <w14:ligatures w14:val="none"/>
-        </w:rPr>
-        <w:t>dynamicSellThreshold</w:t>
-      </w:r>
-      <w:proofErr w:type="spellEnd"/>
+      <w:r>
+        <w:rPr>
+          <w:rFonts w:ascii="Times New Roman" w:eastAsia="Times New Roman" w:hAnsi="Times New Roman" w:cs="Times New Roman"/>
+          <w:b/>
+          <w:bCs/>
+          <w:kern w:val="0"/>
+          <w14:ligatures w14:val="none"/>
+        </w:rPr>
+        <w:t>dynamicBuyThreshold/ dynamicSellThreshold</w:t>
+      </w:r>
       <w:r>
         <w:rPr>
           <w:rFonts w:ascii="Times New Roman" w:eastAsia="Times New Roman" w:hAnsi="Times New Roman" w:cs="Times New Roman"/>
@@ -1187,7 +919,7 @@
       <w:pPr>
         <w:numPr>
           <w:ilvl w:val="0"/>
-          <w:numId w:val="3"/>
+          <w:numId w:val="8"/>
         </w:numPr>
         <w:spacing w:before="100" w:beforeAutospacing="1" w:after="100" w:afterAutospacing="1" w:line="240" w:lineRule="auto"/>
         <w:rPr>
@@ -1219,7 +951,7 @@
       <w:pPr>
         <w:numPr>
           <w:ilvl w:val="0"/>
-          <w:numId w:val="3"/>
+          <w:numId w:val="8"/>
         </w:numPr>
         <w:spacing w:before="100" w:beforeAutospacing="1" w:after="100" w:afterAutospacing="1" w:line="240" w:lineRule="auto"/>
         <w:rPr>
@@ -1228,27 +960,15 @@
           <w14:ligatures w14:val="none"/>
         </w:rPr>
       </w:pPr>
-      <w:proofErr w:type="spellStart"/>
-      <w:r>
-        <w:rPr>
-          <w:rFonts w:ascii="Times New Roman" w:eastAsia="Times New Roman" w:hAnsi="Times New Roman" w:cs="Times New Roman"/>
-          <w:b/>
-          <w:bCs/>
-          <w:kern w:val="0"/>
-          <w14:ligatures w14:val="none"/>
-        </w:rPr>
-        <w:t>gridLevels</w:t>
-      </w:r>
-      <w:proofErr w:type="spellEnd"/>
-      <w:r>
-        <w:rPr>
-          <w:rFonts w:ascii="Times New Roman" w:eastAsia="Times New Roman" w:hAnsi="Times New Roman" w:cs="Times New Roman"/>
-          <w:b/>
-          <w:bCs/>
-          <w:kern w:val="0"/>
-          <w14:ligatures w14:val="none"/>
-        </w:rPr>
-        <w:t xml:space="preserve"> (3 internal)</w:t>
+      <w:r>
+        <w:rPr>
+          <w:rFonts w:ascii="Times New Roman" w:eastAsia="Times New Roman" w:hAnsi="Times New Roman" w:cs="Times New Roman"/>
+          <w:b/>
+          <w:bCs/>
+          <w:kern w:val="0"/>
+          <w14:ligatures w14:val="none"/>
+        </w:rPr>
+        <w:t>gridLevels (3 internal)</w:t>
       </w:r>
       <w:r>
         <w:rPr>
@@ -1263,7 +983,7 @@
       <w:pPr>
         <w:numPr>
           <w:ilvl w:val="0"/>
-          <w:numId w:val="3"/>
+          <w:numId w:val="8"/>
         </w:numPr>
         <w:spacing w:before="100" w:beforeAutospacing="1" w:after="100" w:afterAutospacing="1" w:line="240" w:lineRule="auto"/>
         <w:rPr>
@@ -1305,6 +1025,389 @@
           <w:szCs w:val="36"/>
           <w14:ligatures w14:val="none"/>
         </w:rPr>
+        <w:t>Moderate Retain Mode (v4.0)</w:t>
+      </w:r>
+    </w:p>
+    <w:p>
+      <w:pPr>
+        <w:spacing w:before="100" w:beforeAutospacing="1" w:after="100" w:afterAutospacing="1" w:line="240" w:lineRule="auto"/>
+        <w:rPr>
+          <w:rFonts w:ascii="Times New Roman" w:eastAsia="Times New Roman" w:hAnsi="Times New Roman" w:cs="Times New Roman"/>
+          <w:kern w:val="0"/>
+          <w14:ligatures w14:val="none"/>
+        </w:rPr>
+      </w:pPr>
+      <w:r>
+        <w:rPr>
+          <w:rFonts w:ascii="Times New Roman" w:eastAsia="Times New Roman" w:hAnsi="Times New Roman" w:cs="Times New Roman"/>
+          <w:b/>
+          <w:bCs/>
+          <w:kern w:val="0"/>
+          <w14:ligatures w14:val="none"/>
+        </w:rPr>
+        <w:t>Detailed Description:</w:t>
+      </w:r>
+      <w:r>
+        <w:rPr>
+          <w:rFonts w:ascii="Times New Roman" w:eastAsia="Times New Roman" w:hAnsi="Times New Roman" w:cs="Times New Roman"/>
+          <w:kern w:val="0"/>
+          <w14:ligatures w14:val="none"/>
+        </w:rPr>
+        <w:br/>
+        <w:t>Version 4.0 relaxes entry criteria to capture deeper pullbacks while maintaining disciplined exits and confirmations. It retains v3.0’s ATR‐based dynamic thresholds, 2-of-3 tick confirmations, and grid slicing, but adds two new rules:</w:t>
+      </w:r>
+    </w:p>
+    <w:p>
+      <w:pPr>
+        <w:numPr>
+          <w:ilvl w:val="0"/>
+          <w:numId w:val="9"/>
+        </w:numPr>
+        <w:spacing w:before="100" w:beforeAutospacing="1" w:after="100" w:afterAutospacing="1" w:line="240" w:lineRule="auto"/>
+        <w:rPr>
+          <w:rFonts w:ascii="Times New Roman" w:eastAsia="Times New Roman" w:hAnsi="Times New Roman" w:cs="Times New Roman"/>
+          <w:kern w:val="0"/>
+          <w14:ligatures w14:val="none"/>
+        </w:rPr>
+      </w:pPr>
+      <w:r>
+        <w:rPr>
+          <w:rFonts w:ascii="Times New Roman" w:eastAsia="Times New Roman" w:hAnsi="Times New Roman" w:cs="Times New Roman"/>
+          <w:b/>
+          <w:bCs/>
+          <w:kern w:val="0"/>
+          <w14:ligatures w14:val="none"/>
+        </w:rPr>
+        <w:t>Flat Profit Exit:</w:t>
+      </w:r>
+      <w:r>
+        <w:rPr>
+          <w:rFonts w:ascii="Times New Roman" w:eastAsia="Times New Roman" w:hAnsi="Times New Roman" w:cs="Times New Roman"/>
+          <w:kern w:val="0"/>
+          <w14:ligatures w14:val="none"/>
+        </w:rPr>
+        <w:t xml:space="preserve"> Immediately sells any position once the market price reaches </w:t>
+      </w:r>
+      <w:r>
+        <w:rPr>
+          <w:rFonts w:ascii="Times New Roman" w:eastAsia="Times New Roman" w:hAnsi="Times New Roman" w:cs="Times New Roman"/>
+          <w:b/>
+          <w:bCs/>
+          <w:kern w:val="0"/>
+          <w14:ligatures w14:val="none"/>
+        </w:rPr>
+        <w:t>+5% over cost basis</w:t>
+      </w:r>
+      <w:r>
+        <w:rPr>
+          <w:rFonts w:ascii="Times New Roman" w:eastAsia="Times New Roman" w:hAnsi="Times New Roman" w:cs="Times New Roman"/>
+          <w:kern w:val="0"/>
+          <w14:ligatures w14:val="none"/>
+        </w:rPr>
+        <w:t>, regardless of ATR or grid level, ensuring consistent profit-taking.</w:t>
+      </w:r>
+    </w:p>
+    <w:p>
+      <w:pPr>
+        <w:numPr>
+          <w:ilvl w:val="0"/>
+          <w:numId w:val="9"/>
+        </w:numPr>
+        <w:spacing w:before="100" w:beforeAutospacing="1" w:after="100" w:afterAutospacing="1" w:line="240" w:lineRule="auto"/>
+        <w:rPr>
+          <w:rFonts w:ascii="Times New Roman" w:eastAsia="Times New Roman" w:hAnsi="Times New Roman" w:cs="Times New Roman"/>
+          <w:kern w:val="0"/>
+          <w14:ligatures w14:val="none"/>
+        </w:rPr>
+      </w:pPr>
+      <w:r>
+        <w:rPr>
+          <w:rFonts w:ascii="Times New Roman" w:eastAsia="Times New Roman" w:hAnsi="Times New Roman" w:cs="Times New Roman"/>
+          <w:b/>
+          <w:bCs/>
+          <w:kern w:val="0"/>
+          <w14:ligatures w14:val="none"/>
+        </w:rPr>
+        <w:t>24h Pullback Entry:</w:t>
+      </w:r>
+      <w:r>
+        <w:rPr>
+          <w:rFonts w:ascii="Times New Roman" w:eastAsia="Times New Roman" w:hAnsi="Times New Roman" w:cs="Times New Roman"/>
+          <w:kern w:val="0"/>
+          <w14:ligatures w14:val="none"/>
+        </w:rPr>
+        <w:t xml:space="preserve"> Buys when the current price is </w:t>
+      </w:r>
+      <w:r>
+        <w:rPr>
+          <w:rFonts w:ascii="Times New Roman" w:eastAsia="Times New Roman" w:hAnsi="Times New Roman" w:cs="Times New Roman"/>
+          <w:b/>
+          <w:bCs/>
+          <w:kern w:val="0"/>
+          <w14:ligatures w14:val="none"/>
+        </w:rPr>
+        <w:t>≥10% below the average price over the past 24 hours</w:t>
+      </w:r>
+      <w:r>
+        <w:rPr>
+          <w:rFonts w:ascii="Times New Roman" w:eastAsia="Times New Roman" w:hAnsi="Times New Roman" w:cs="Times New Roman"/>
+          <w:kern w:val="0"/>
+          <w14:ligatures w14:val="none"/>
+        </w:rPr>
+        <w:t xml:space="preserve"> (calculated from stored recent tick history), capturing substantial dips.</w:t>
+      </w:r>
+      <w:r>
+        <w:rPr>
+          <w:rFonts w:ascii="Times New Roman" w:eastAsia="Times New Roman" w:hAnsi="Times New Roman" w:cs="Times New Roman"/>
+          <w:kern w:val="0"/>
+          <w14:ligatures w14:val="none"/>
+        </w:rPr>
+        <w:br/>
+      </w:r>
+      <w:r>
+        <w:rPr>
+          <w:rFonts w:ascii="Times New Roman" w:eastAsia="Times New Roman" w:hAnsi="Times New Roman" w:cs="Times New Roman"/>
+          <w:kern w:val="0"/>
+          <w14:ligatures w14:val="none"/>
+        </w:rPr>
+        <w:lastRenderedPageBreak/>
+        <w:t>The strategy still requires a 2-of-3 tick confirmation (downs ≥2 for sells, ups ≥2 for buys) and falls back to ATR-grid thresholds if the new flat/pullback rules are not met.</w:t>
+      </w:r>
+    </w:p>
+    <w:p>
+      <w:pPr>
+        <w:spacing w:before="100" w:beforeAutospacing="1" w:after="100" w:afterAutospacing="1" w:line="240" w:lineRule="auto"/>
+        <w:rPr>
+          <w:rFonts w:ascii="Times New Roman" w:eastAsia="Times New Roman" w:hAnsi="Times New Roman" w:cs="Times New Roman"/>
+          <w:kern w:val="0"/>
+          <w14:ligatures w14:val="none"/>
+        </w:rPr>
+      </w:pPr>
+      <w:r>
+        <w:rPr>
+          <w:rFonts w:ascii="Times New Roman" w:eastAsia="Times New Roman" w:hAnsi="Times New Roman" w:cs="Times New Roman"/>
+          <w:b/>
+          <w:bCs/>
+          <w:kern w:val="0"/>
+          <w14:ligatures w14:val="none"/>
+        </w:rPr>
+        <w:t>Configuration Variables (v4.0 specifics):</w:t>
+      </w:r>
+    </w:p>
+    <w:p>
+      <w:pPr>
+        <w:numPr>
+          <w:ilvl w:val="0"/>
+          <w:numId w:val="10"/>
+        </w:numPr>
+        <w:spacing w:before="100" w:beforeAutospacing="1" w:after="100" w:afterAutospacing="1" w:line="240" w:lineRule="auto"/>
+        <w:rPr>
+          <w:rFonts w:ascii="Times New Roman" w:eastAsia="Times New Roman" w:hAnsi="Times New Roman" w:cs="Times New Roman"/>
+          <w:kern w:val="0"/>
+          <w14:ligatures w14:val="none"/>
+        </w:rPr>
+      </w:pPr>
+      <w:r>
+        <w:rPr>
+          <w:rFonts w:ascii="Times New Roman" w:eastAsia="Times New Roman" w:hAnsi="Times New Roman" w:cs="Times New Roman"/>
+          <w:b/>
+          <w:bCs/>
+          <w:kern w:val="0"/>
+          <w14:ligatures w14:val="none"/>
+        </w:rPr>
+        <w:t>flatSellThreshold (+5%)</w:t>
+      </w:r>
+      <w:r>
+        <w:rPr>
+          <w:rFonts w:ascii="Times New Roman" w:eastAsia="Times New Roman" w:hAnsi="Times New Roman" w:cs="Times New Roman"/>
+          <w:kern w:val="0"/>
+          <w14:ligatures w14:val="none"/>
+        </w:rPr>
+        <w:t>: Profit margin for immediate flat exits.</w:t>
+      </w:r>
+    </w:p>
+    <w:p>
+      <w:pPr>
+        <w:numPr>
+          <w:ilvl w:val="0"/>
+          <w:numId w:val="10"/>
+        </w:numPr>
+        <w:spacing w:before="100" w:beforeAutospacing="1" w:after="100" w:afterAutospacing="1" w:line="240" w:lineRule="auto"/>
+        <w:rPr>
+          <w:rFonts w:ascii="Times New Roman" w:eastAsia="Times New Roman" w:hAnsi="Times New Roman" w:cs="Times New Roman"/>
+          <w:kern w:val="0"/>
+          <w14:ligatures w14:val="none"/>
+        </w:rPr>
+      </w:pPr>
+      <w:r>
+        <w:rPr>
+          <w:rFonts w:ascii="Times New Roman" w:eastAsia="Times New Roman" w:hAnsi="Times New Roman" w:cs="Times New Roman"/>
+          <w:b/>
+          <w:bCs/>
+          <w:kern w:val="0"/>
+          <w14:ligatures w14:val="none"/>
+        </w:rPr>
+        <w:t>pullbackPct (–10%)</w:t>
+      </w:r>
+      <w:r>
+        <w:rPr>
+          <w:rFonts w:ascii="Times New Roman" w:eastAsia="Times New Roman" w:hAnsi="Times New Roman" w:cs="Times New Roman"/>
+          <w:kern w:val="0"/>
+          <w14:ligatures w14:val="none"/>
+        </w:rPr>
+        <w:t>: Drawdown from 24h average price to trigger buys.</w:t>
+      </w:r>
+    </w:p>
+    <w:p>
+      <w:pPr>
+        <w:numPr>
+          <w:ilvl w:val="0"/>
+          <w:numId w:val="10"/>
+        </w:numPr>
+        <w:spacing w:before="100" w:beforeAutospacing="1" w:after="100" w:afterAutospacing="1" w:line="240" w:lineRule="auto"/>
+        <w:rPr>
+          <w:rFonts w:ascii="Times New Roman" w:eastAsia="Times New Roman" w:hAnsi="Times New Roman" w:cs="Times New Roman"/>
+          <w:kern w:val="0"/>
+          <w14:ligatures w14:val="none"/>
+        </w:rPr>
+      </w:pPr>
+      <w:r>
+        <w:rPr>
+          <w:rFonts w:ascii="Times New Roman" w:eastAsia="Times New Roman" w:hAnsi="Times New Roman" w:cs="Times New Roman"/>
+          <w:b/>
+          <w:bCs/>
+          <w:kern w:val="0"/>
+          <w14:ligatures w14:val="none"/>
+        </w:rPr>
+        <w:t>recent24h array</w:t>
+      </w:r>
+      <w:r>
+        <w:rPr>
+          <w:rFonts w:ascii="Times New Roman" w:eastAsia="Times New Roman" w:hAnsi="Times New Roman" w:cs="Times New Roman"/>
+          <w:kern w:val="0"/>
+          <w14:ligatures w14:val="none"/>
+        </w:rPr>
+        <w:t>: Internally maintained list of (price, timestamp) for 24h-average calculation.</w:t>
+      </w:r>
+    </w:p>
+    <w:p>
+      <w:pPr>
+        <w:numPr>
+          <w:ilvl w:val="0"/>
+          <w:numId w:val="10"/>
+        </w:numPr>
+        <w:spacing w:before="100" w:beforeAutospacing="1" w:after="100" w:afterAutospacing="1" w:line="240" w:lineRule="auto"/>
+        <w:rPr>
+          <w:rFonts w:ascii="Times New Roman" w:eastAsia="Times New Roman" w:hAnsi="Times New Roman" w:cs="Times New Roman"/>
+          <w:kern w:val="0"/>
+          <w14:ligatures w14:val="none"/>
+        </w:rPr>
+      </w:pPr>
+      <w:r>
+        <w:rPr>
+          <w:rFonts w:ascii="Times New Roman" w:eastAsia="Times New Roman" w:hAnsi="Times New Roman" w:cs="Times New Roman"/>
+          <w:kern w:val="0"/>
+          <w14:ligatures w14:val="none"/>
+        </w:rPr>
+        <w:t xml:space="preserve">Retains </w:t>
+      </w:r>
+      <w:r>
+        <w:rPr>
+          <w:rFonts w:ascii="Times New Roman" w:eastAsia="Times New Roman" w:hAnsi="Times New Roman" w:cs="Times New Roman"/>
+          <w:b/>
+          <w:bCs/>
+          <w:kern w:val="0"/>
+          <w14:ligatures w14:val="none"/>
+        </w:rPr>
+        <w:t>atrLookbackPeriod</w:t>
+      </w:r>
+      <w:r>
+        <w:rPr>
+          <w:rFonts w:ascii="Times New Roman" w:eastAsia="Times New Roman" w:hAnsi="Times New Roman" w:cs="Times New Roman"/>
+          <w:kern w:val="0"/>
+          <w14:ligatures w14:val="none"/>
+        </w:rPr>
+        <w:t xml:space="preserve">, </w:t>
+      </w:r>
+      <w:r>
+        <w:rPr>
+          <w:rFonts w:ascii="Times New Roman" w:eastAsia="Times New Roman" w:hAnsi="Times New Roman" w:cs="Times New Roman"/>
+          <w:b/>
+          <w:bCs/>
+          <w:kern w:val="0"/>
+          <w14:ligatures w14:val="none"/>
+        </w:rPr>
+        <w:t>dynamic thresholds</w:t>
+      </w:r>
+      <w:r>
+        <w:rPr>
+          <w:rFonts w:ascii="Times New Roman" w:eastAsia="Times New Roman" w:hAnsi="Times New Roman" w:cs="Times New Roman"/>
+          <w:kern w:val="0"/>
+          <w14:ligatures w14:val="none"/>
+        </w:rPr>
+        <w:t xml:space="preserve">, </w:t>
+      </w:r>
+      <w:r>
+        <w:rPr>
+          <w:rFonts w:ascii="Times New Roman" w:eastAsia="Times New Roman" w:hAnsi="Times New Roman" w:cs="Times New Roman"/>
+          <w:b/>
+          <w:bCs/>
+          <w:kern w:val="0"/>
+          <w14:ligatures w14:val="none"/>
+        </w:rPr>
+        <w:t>2-of-3 confirmations</w:t>
+      </w:r>
+      <w:r>
+        <w:rPr>
+          <w:rFonts w:ascii="Times New Roman" w:eastAsia="Times New Roman" w:hAnsi="Times New Roman" w:cs="Times New Roman"/>
+          <w:kern w:val="0"/>
+          <w14:ligatures w14:val="none"/>
+        </w:rPr>
+        <w:t xml:space="preserve">, </w:t>
+      </w:r>
+      <w:r>
+        <w:rPr>
+          <w:rFonts w:ascii="Times New Roman" w:eastAsia="Times New Roman" w:hAnsi="Times New Roman" w:cs="Times New Roman"/>
+          <w:b/>
+          <w:bCs/>
+          <w:kern w:val="0"/>
+          <w14:ligatures w14:val="none"/>
+        </w:rPr>
+        <w:t>gridLevels</w:t>
+      </w:r>
+      <w:r>
+        <w:rPr>
+          <w:rFonts w:ascii="Times New Roman" w:eastAsia="Times New Roman" w:hAnsi="Times New Roman" w:cs="Times New Roman"/>
+          <w:kern w:val="0"/>
+          <w14:ligatures w14:val="none"/>
+        </w:rPr>
+        <w:t>, and all daily/stop-loss limits from v3.0.</w:t>
+      </w:r>
+    </w:p>
+    <w:p>
+      <w:pPr>
+        <w:spacing w:before="100" w:beforeAutospacing="1" w:after="100" w:afterAutospacing="1" w:line="240" w:lineRule="auto"/>
+        <w:outlineLvl w:val="1"/>
+        <w:rPr>
+          <w:rFonts w:ascii="Times New Roman" w:eastAsia="Times New Roman" w:hAnsi="Times New Roman" w:cs="Times New Roman"/>
+          <w:b/>
+          <w:bCs/>
+          <w:kern w:val="0"/>
+          <w:sz w:val="36"/>
+          <w:szCs w:val="36"/>
+          <w14:ligatures w14:val="none"/>
+        </w:rPr>
+      </w:pPr>
+      <w:r>
+        <w:rPr>
+          <w:rFonts w:ascii="Times New Roman" w:eastAsia="Times New Roman" w:hAnsi="Times New Roman" w:cs="Times New Roman"/>
+          <w:b/>
+          <w:bCs/>
+          <w:kern w:val="0"/>
+          <w:sz w:val="36"/>
+          <w:szCs w:val="36"/>
+          <w14:ligatures w14:val="none"/>
+        </w:rPr>
         <w:t>Simple Buy Low/Sell High (v1.1)</w:t>
       </w:r>
     </w:p>
@@ -1336,7 +1439,6 @@
         <w:br/>
         <w:t xml:space="preserve">This streamlined momentum strategy triggers buys and sells purely on one-tick percentage movements but now integrates cost-basis gating for consistency with grid-based strategies. A buy fires when price drops below the </w:t>
       </w:r>
-      <w:proofErr w:type="spellStart"/>
       <w:r>
         <w:rPr>
           <w:rFonts w:ascii="Times New Roman" w:eastAsia="Times New Roman" w:hAnsi="Times New Roman" w:cs="Times New Roman"/>
@@ -1347,7 +1449,6 @@
         </w:rPr>
         <w:t>costBasis</w:t>
       </w:r>
-      <w:proofErr w:type="spellEnd"/>
       <w:r>
         <w:rPr>
           <w:rFonts w:ascii="Times New Roman" w:eastAsia="Times New Roman" w:hAnsi="Times New Roman" w:cs="Times New Roman"/>
@@ -1356,7 +1457,6 @@
         </w:rPr>
         <w:t xml:space="preserve"> by at least </w:t>
       </w:r>
-      <w:proofErr w:type="spellStart"/>
       <w:r>
         <w:rPr>
           <w:rFonts w:ascii="Times New Roman" w:eastAsia="Times New Roman" w:hAnsi="Times New Roman" w:cs="Times New Roman"/>
@@ -1367,7 +1467,6 @@
         </w:rPr>
         <w:t>baseBuyThreshold</w:t>
       </w:r>
-      <w:proofErr w:type="spellEnd"/>
       <w:r>
         <w:rPr>
           <w:rFonts w:ascii="Times New Roman" w:eastAsia="Times New Roman" w:hAnsi="Times New Roman" w:cs="Times New Roman"/>
@@ -1376,7 +1475,6 @@
         </w:rPr>
         <w:t xml:space="preserve"> (–0.5%) relative to the previous tick; a sell fires when price rises above </w:t>
       </w:r>
-      <w:proofErr w:type="spellStart"/>
       <w:r>
         <w:rPr>
           <w:rFonts w:ascii="Times New Roman" w:eastAsia="Times New Roman" w:hAnsi="Times New Roman" w:cs="Times New Roman"/>
@@ -1387,7 +1485,6 @@
         </w:rPr>
         <w:t>costBasis</w:t>
       </w:r>
-      <w:proofErr w:type="spellEnd"/>
       <w:r>
         <w:rPr>
           <w:rFonts w:ascii="Times New Roman" w:eastAsia="Times New Roman" w:hAnsi="Times New Roman" w:cs="Times New Roman"/>
@@ -1396,7 +1493,6 @@
         </w:rPr>
         <w:t xml:space="preserve"> by </w:t>
       </w:r>
-      <w:proofErr w:type="spellStart"/>
       <w:r>
         <w:rPr>
           <w:rFonts w:ascii="Times New Roman" w:eastAsia="Times New Roman" w:hAnsi="Times New Roman" w:cs="Times New Roman"/>
@@ -1407,32 +1503,13 @@
         </w:rPr>
         <w:t>baseSellThreshold</w:t>
       </w:r>
-      <w:proofErr w:type="spellEnd"/>
-      <w:r>
-        <w:rPr>
-          <w:rFonts w:ascii="Times New Roman" w:eastAsia="Times New Roman" w:hAnsi="Times New Roman" w:cs="Times New Roman"/>
-          <w:kern w:val="0"/>
-          <w14:ligatures w14:val="none"/>
-        </w:rPr>
-        <w:t xml:space="preserve"> (+5%). Each trade still flows through the shared execution engine, which updates the grid array and recomputes the weighted average cost basis after buys, and consumes </w:t>
-      </w:r>
-      <w:proofErr w:type="gramStart"/>
-      <w:r>
-        <w:rPr>
-          <w:rFonts w:ascii="Times New Roman" w:eastAsia="Times New Roman" w:hAnsi="Times New Roman" w:cs="Times New Roman"/>
-          <w:kern w:val="0"/>
-          <w14:ligatures w14:val="none"/>
-        </w:rPr>
-        <w:t>lots</w:t>
-      </w:r>
-      <w:proofErr w:type="gramEnd"/>
-      <w:r>
-        <w:rPr>
-          <w:rFonts w:ascii="Times New Roman" w:eastAsia="Times New Roman" w:hAnsi="Times New Roman" w:cs="Times New Roman"/>
-          <w:kern w:val="0"/>
-          <w14:ligatures w14:val="none"/>
-        </w:rPr>
-        <w:t xml:space="preserve"> FIFO on sells.</w:t>
+      <w:r>
+        <w:rPr>
+          <w:rFonts w:ascii="Times New Roman" w:eastAsia="Times New Roman" w:hAnsi="Times New Roman" w:cs="Times New Roman"/>
+          <w:kern w:val="0"/>
+          <w14:ligatures w14:val="none"/>
+        </w:rPr>
+        <w:t xml:space="preserve"> (+5%). Each trade still flows through the shared execution engine, which updates the grid array and recomputes the weighted average cost basis after buys and consumes lots FIFO on sells.</w:t>
       </w:r>
     </w:p>
     <w:p>
@@ -1459,7 +1536,7 @@
       <w:pPr>
         <w:numPr>
           <w:ilvl w:val="0"/>
-          <w:numId w:val="4"/>
+          <w:numId w:val="11"/>
         </w:numPr>
         <w:spacing w:before="100" w:beforeAutospacing="1" w:after="100" w:afterAutospacing="1" w:line="240" w:lineRule="auto"/>
         <w:rPr>
@@ -1468,61 +1545,30 @@
           <w14:ligatures w14:val="none"/>
         </w:rPr>
       </w:pPr>
-      <w:proofErr w:type="spellStart"/>
-      <w:r>
-        <w:rPr>
-          <w:rFonts w:ascii="Times New Roman" w:eastAsia="Times New Roman" w:hAnsi="Times New Roman" w:cs="Times New Roman"/>
-          <w:b/>
-          <w:bCs/>
-          <w:kern w:val="0"/>
-          <w14:ligatures w14:val="none"/>
-        </w:rPr>
-        <w:lastRenderedPageBreak/>
-        <w:t>baseBuyThreshold</w:t>
-      </w:r>
-      <w:proofErr w:type="spellEnd"/>
-      <w:r>
-        <w:rPr>
-          <w:rFonts w:ascii="Times New Roman" w:eastAsia="Times New Roman" w:hAnsi="Times New Roman" w:cs="Times New Roman"/>
-          <w:b/>
-          <w:bCs/>
-          <w:kern w:val="0"/>
-          <w14:ligatures w14:val="none"/>
-        </w:rPr>
-        <w:t xml:space="preserve"> (–0.5%)</w:t>
-      </w:r>
-      <w:r>
-        <w:rPr>
-          <w:rFonts w:ascii="Times New Roman" w:eastAsia="Times New Roman" w:hAnsi="Times New Roman" w:cs="Times New Roman"/>
-          <w:kern w:val="0"/>
-          <w14:ligatures w14:val="none"/>
-        </w:rPr>
-        <w:t xml:space="preserve">: Minimum one-tick downward move to buy if price &lt; </w:t>
-      </w:r>
-      <w:proofErr w:type="spellStart"/>
-      <w:r>
-        <w:rPr>
-          <w:rFonts w:ascii="Times New Roman" w:eastAsia="Times New Roman" w:hAnsi="Times New Roman" w:cs="Times New Roman"/>
-          <w:kern w:val="0"/>
-          <w14:ligatures w14:val="none"/>
-        </w:rPr>
-        <w:t>costBasis</w:t>
-      </w:r>
-      <w:proofErr w:type="spellEnd"/>
-      <w:r>
-        <w:rPr>
-          <w:rFonts w:ascii="Times New Roman" w:eastAsia="Times New Roman" w:hAnsi="Times New Roman" w:cs="Times New Roman"/>
-          <w:kern w:val="0"/>
-          <w14:ligatures w14:val="none"/>
-        </w:rPr>
-        <w:t>.</w:t>
+      <w:r>
+        <w:rPr>
+          <w:rFonts w:ascii="Times New Roman" w:eastAsia="Times New Roman" w:hAnsi="Times New Roman" w:cs="Times New Roman"/>
+          <w:b/>
+          <w:bCs/>
+          <w:kern w:val="0"/>
+          <w14:ligatures w14:val="none"/>
+        </w:rPr>
+        <w:t>baseBuyThreshold (–0.5%)</w:t>
+      </w:r>
+      <w:r>
+        <w:rPr>
+          <w:rFonts w:ascii="Times New Roman" w:eastAsia="Times New Roman" w:hAnsi="Times New Roman" w:cs="Times New Roman"/>
+          <w:kern w:val="0"/>
+          <w14:ligatures w14:val="none"/>
+        </w:rPr>
+        <w:t>: Minimum one-tick downward move to buy if price &lt; costBasis.</w:t>
       </w:r>
     </w:p>
     <w:p>
       <w:pPr>
         <w:numPr>
           <w:ilvl w:val="0"/>
-          <w:numId w:val="4"/>
+          <w:numId w:val="11"/>
         </w:numPr>
         <w:spacing w:before="100" w:beforeAutospacing="1" w:after="100" w:afterAutospacing="1" w:line="240" w:lineRule="auto"/>
         <w:rPr>
@@ -1531,60 +1577,30 @@
           <w14:ligatures w14:val="none"/>
         </w:rPr>
       </w:pPr>
-      <w:proofErr w:type="spellStart"/>
-      <w:r>
-        <w:rPr>
-          <w:rFonts w:ascii="Times New Roman" w:eastAsia="Times New Roman" w:hAnsi="Times New Roman" w:cs="Times New Roman"/>
-          <w:b/>
-          <w:bCs/>
-          <w:kern w:val="0"/>
-          <w14:ligatures w14:val="none"/>
-        </w:rPr>
-        <w:t>baseSellThreshold</w:t>
-      </w:r>
-      <w:proofErr w:type="spellEnd"/>
-      <w:r>
-        <w:rPr>
-          <w:rFonts w:ascii="Times New Roman" w:eastAsia="Times New Roman" w:hAnsi="Times New Roman" w:cs="Times New Roman"/>
-          <w:b/>
-          <w:bCs/>
-          <w:kern w:val="0"/>
-          <w14:ligatures w14:val="none"/>
-        </w:rPr>
-        <w:t xml:space="preserve"> (+5%)</w:t>
-      </w:r>
-      <w:r>
-        <w:rPr>
-          <w:rFonts w:ascii="Times New Roman" w:eastAsia="Times New Roman" w:hAnsi="Times New Roman" w:cs="Times New Roman"/>
-          <w:kern w:val="0"/>
-          <w14:ligatures w14:val="none"/>
-        </w:rPr>
-        <w:t xml:space="preserve">: Minimum one-tick upward move to sell if price &gt; </w:t>
-      </w:r>
-      <w:proofErr w:type="spellStart"/>
-      <w:r>
-        <w:rPr>
-          <w:rFonts w:ascii="Times New Roman" w:eastAsia="Times New Roman" w:hAnsi="Times New Roman" w:cs="Times New Roman"/>
-          <w:kern w:val="0"/>
-          <w14:ligatures w14:val="none"/>
-        </w:rPr>
-        <w:t>costBasis</w:t>
-      </w:r>
-      <w:proofErr w:type="spellEnd"/>
-      <w:r>
-        <w:rPr>
-          <w:rFonts w:ascii="Times New Roman" w:eastAsia="Times New Roman" w:hAnsi="Times New Roman" w:cs="Times New Roman"/>
-          <w:kern w:val="0"/>
-          <w14:ligatures w14:val="none"/>
-        </w:rPr>
-        <w:t>.</w:t>
+      <w:r>
+        <w:rPr>
+          <w:rFonts w:ascii="Times New Roman" w:eastAsia="Times New Roman" w:hAnsi="Times New Roman" w:cs="Times New Roman"/>
+          <w:b/>
+          <w:bCs/>
+          <w:kern w:val="0"/>
+          <w14:ligatures w14:val="none"/>
+        </w:rPr>
+        <w:t>baseSellThreshold (+5%)</w:t>
+      </w:r>
+      <w:r>
+        <w:rPr>
+          <w:rFonts w:ascii="Times New Roman" w:eastAsia="Times New Roman" w:hAnsi="Times New Roman" w:cs="Times New Roman"/>
+          <w:kern w:val="0"/>
+          <w14:ligatures w14:val="none"/>
+        </w:rPr>
+        <w:t>: Minimum one-tick upward move to sell if price &gt; costBasis.</w:t>
       </w:r>
     </w:p>
     <w:p>
       <w:pPr>
         <w:numPr>
           <w:ilvl w:val="0"/>
-          <w:numId w:val="4"/>
+          <w:numId w:val="11"/>
         </w:numPr>
         <w:spacing w:before="100" w:beforeAutospacing="1" w:after="100" w:afterAutospacing="1" w:line="240" w:lineRule="auto"/>
         <w:rPr>
@@ -1593,27 +1609,15 @@
           <w14:ligatures w14:val="none"/>
         </w:rPr>
       </w:pPr>
-      <w:proofErr w:type="spellStart"/>
-      <w:r>
-        <w:rPr>
-          <w:rFonts w:ascii="Times New Roman" w:eastAsia="Times New Roman" w:hAnsi="Times New Roman" w:cs="Times New Roman"/>
-          <w:b/>
-          <w:bCs/>
-          <w:kern w:val="0"/>
-          <w14:ligatures w14:val="none"/>
-        </w:rPr>
-        <w:t>costBasis</w:t>
-      </w:r>
-      <w:proofErr w:type="spellEnd"/>
-      <w:r>
-        <w:rPr>
-          <w:rFonts w:ascii="Times New Roman" w:eastAsia="Times New Roman" w:hAnsi="Times New Roman" w:cs="Times New Roman"/>
-          <w:b/>
-          <w:bCs/>
-          <w:kern w:val="0"/>
-          <w14:ligatures w14:val="none"/>
-        </w:rPr>
-        <w:t xml:space="preserve"> (per-coin)</w:t>
+      <w:r>
+        <w:rPr>
+          <w:rFonts w:ascii="Times New Roman" w:eastAsia="Times New Roman" w:hAnsi="Times New Roman" w:cs="Times New Roman"/>
+          <w:b/>
+          <w:bCs/>
+          <w:kern w:val="0"/>
+          <w14:ligatures w14:val="none"/>
+        </w:rPr>
+        <w:t>costBasis (per-coin)</w:t>
       </w:r>
       <w:r>
         <w:rPr>
@@ -1628,7 +1632,7 @@
       <w:pPr>
         <w:numPr>
           <w:ilvl w:val="0"/>
-          <w:numId w:val="4"/>
+          <w:numId w:val="11"/>
         </w:numPr>
         <w:spacing w:before="100" w:beforeAutospacing="1" w:after="100" w:afterAutospacing="1" w:line="240" w:lineRule="auto"/>
         <w:rPr>
@@ -1643,61 +1647,7 @@
           <w:kern w:val="0"/>
           <w14:ligatures w14:val="none"/>
         </w:rPr>
-        <w:t>Shares all sizing, slippage, and limit settings (</w:t>
-      </w:r>
-      <w:proofErr w:type="spellStart"/>
-      <w:r>
-        <w:rPr>
-          <w:rFonts w:ascii="Times New Roman" w:eastAsia="Times New Roman" w:hAnsi="Times New Roman" w:cs="Times New Roman"/>
-          <w:kern w:val="0"/>
-          <w14:ligatures w14:val="none"/>
-        </w:rPr>
-        <w:t>maxTradePercent</w:t>
-      </w:r>
-      <w:proofErr w:type="spellEnd"/>
-      <w:r>
-        <w:rPr>
-          <w:rFonts w:ascii="Times New Roman" w:eastAsia="Times New Roman" w:hAnsi="Times New Roman" w:cs="Times New Roman"/>
-          <w:kern w:val="0"/>
-          <w14:ligatures w14:val="none"/>
-        </w:rPr>
-        <w:t xml:space="preserve">, </w:t>
-      </w:r>
-      <w:proofErr w:type="spellStart"/>
-      <w:r>
-        <w:rPr>
-          <w:rFonts w:ascii="Times New Roman" w:eastAsia="Times New Roman" w:hAnsi="Times New Roman" w:cs="Times New Roman"/>
-          <w:kern w:val="0"/>
-          <w14:ligatures w14:val="none"/>
-        </w:rPr>
-        <w:t>profitLockPercent</w:t>
-      </w:r>
-      <w:proofErr w:type="spellEnd"/>
-      <w:r>
-        <w:rPr>
-          <w:rFonts w:ascii="Times New Roman" w:eastAsia="Times New Roman" w:hAnsi="Times New Roman" w:cs="Times New Roman"/>
-          <w:kern w:val="0"/>
-          <w14:ligatures w14:val="none"/>
-        </w:rPr>
-        <w:t xml:space="preserve">, </w:t>
-      </w:r>
-      <w:proofErr w:type="spellStart"/>
-      <w:r>
-        <w:rPr>
-          <w:rFonts w:ascii="Times New Roman" w:eastAsia="Times New Roman" w:hAnsi="Times New Roman" w:cs="Times New Roman"/>
-          <w:kern w:val="0"/>
-          <w14:ligatures w14:val="none"/>
-        </w:rPr>
-        <w:t>buyLimit</w:t>
-      </w:r>
-      <w:proofErr w:type="spellEnd"/>
-      <w:r>
-        <w:rPr>
-          <w:rFonts w:ascii="Times New Roman" w:eastAsia="Times New Roman" w:hAnsi="Times New Roman" w:cs="Times New Roman"/>
-          <w:kern w:val="0"/>
-          <w14:ligatures w14:val="none"/>
-        </w:rPr>
-        <w:t>, etc.) with the grid engine.</w:t>
+        <w:t>Shares all sizing, slippage, and limit settings (maxTradePercent, profitLockPercent, buyLimit, etc.) with the grid engine.</w:t>
       </w:r>
     </w:p>
     <w:p>
@@ -1751,7 +1701,7 @@
       <w:pPr>
         <w:numPr>
           <w:ilvl w:val="0"/>
-          <w:numId w:val="5"/>
+          <w:numId w:val="12"/>
         </w:numPr>
         <w:spacing w:before="100" w:beforeAutospacing="1" w:after="100" w:afterAutospacing="1" w:line="240" w:lineRule="auto"/>
         <w:rPr>
@@ -1778,7 +1728,6 @@
         </w:rPr>
         <w:t xml:space="preserve">: Allocates a USD amount based on </w:t>
       </w:r>
-      <w:proofErr w:type="spellStart"/>
       <w:r>
         <w:rPr>
           <w:rFonts w:ascii="Courier New" w:eastAsia="Times New Roman" w:hAnsi="Courier New" w:cs="Courier New"/>
@@ -1789,7 +1738,6 @@
         </w:rPr>
         <w:t>maxTradePercent</w:t>
       </w:r>
-      <w:proofErr w:type="spellEnd"/>
       <w:r>
         <w:rPr>
           <w:rFonts w:ascii="Times New Roman" w:eastAsia="Times New Roman" w:hAnsi="Times New Roman" w:cs="Times New Roman"/>
@@ -1798,7 +1746,6 @@
         </w:rPr>
         <w:t xml:space="preserve"> and </w:t>
       </w:r>
-      <w:proofErr w:type="spellStart"/>
       <w:r>
         <w:rPr>
           <w:rFonts w:ascii="Courier New" w:eastAsia="Times New Roman" w:hAnsi="Courier New" w:cs="Courier New"/>
@@ -1809,7 +1756,6 @@
         </w:rPr>
         <w:t>minTradeAmount</w:t>
       </w:r>
-      <w:proofErr w:type="spellEnd"/>
       <w:r>
         <w:rPr>
           <w:rFonts w:ascii="Times New Roman" w:eastAsia="Times New Roman" w:hAnsi="Times New Roman" w:cs="Times New Roman"/>
@@ -1818,7 +1764,6 @@
         </w:rPr>
         <w:t xml:space="preserve">, applies slippage, pushes a new lot into </w:t>
       </w:r>
-      <w:proofErr w:type="gramStart"/>
       <w:r>
         <w:rPr>
           <w:rFonts w:ascii="Courier New" w:eastAsia="Times New Roman" w:hAnsi="Courier New" w:cs="Courier New"/>
@@ -1827,9 +1772,16 @@
           <w:szCs w:val="20"/>
           <w14:ligatures w14:val="none"/>
         </w:rPr>
-        <w:t>grid[</w:t>
-      </w:r>
-      <w:proofErr w:type="gramEnd"/>
+        <w:t>grid[]</w:t>
+      </w:r>
+      <w:r>
+        <w:rPr>
+          <w:rFonts w:ascii="Times New Roman" w:eastAsia="Times New Roman" w:hAnsi="Times New Roman" w:cs="Times New Roman"/>
+          <w:kern w:val="0"/>
+          <w14:ligatures w14:val="none"/>
+        </w:rPr>
+        <w:t xml:space="preserve">, and recomputes </w:t>
+      </w:r>
       <w:r>
         <w:rPr>
           <w:rFonts w:ascii="Courier New" w:eastAsia="Times New Roman" w:hAnsi="Courier New" w:cs="Courier New"/>
@@ -1838,17 +1790,48 @@
           <w:szCs w:val="20"/>
           <w14:ligatures w14:val="none"/>
         </w:rPr>
-        <w:t>]</w:t>
-      </w:r>
-      <w:r>
-        <w:rPr>
-          <w:rFonts w:ascii="Times New Roman" w:eastAsia="Times New Roman" w:hAnsi="Times New Roman" w:cs="Times New Roman"/>
-          <w:kern w:val="0"/>
-          <w14:ligatures w14:val="none"/>
-        </w:rPr>
-        <w:t xml:space="preserve">, and recomputes </w:t>
-      </w:r>
-      <w:proofErr w:type="spellStart"/>
+        <w:t>costBasis</w:t>
+      </w:r>
+      <w:r>
+        <w:rPr>
+          <w:rFonts w:ascii="Times New Roman" w:eastAsia="Times New Roman" w:hAnsi="Times New Roman" w:cs="Times New Roman"/>
+          <w:kern w:val="0"/>
+          <w14:ligatures w14:val="none"/>
+        </w:rPr>
+        <w:t>.</w:t>
+      </w:r>
+    </w:p>
+    <w:p>
+      <w:pPr>
+        <w:numPr>
+          <w:ilvl w:val="0"/>
+          <w:numId w:val="12"/>
+        </w:numPr>
+        <w:spacing w:before="100" w:beforeAutospacing="1" w:after="100" w:afterAutospacing="1" w:line="240" w:lineRule="auto"/>
+        <w:rPr>
+          <w:rFonts w:ascii="Times New Roman" w:eastAsia="Times New Roman" w:hAnsi="Times New Roman" w:cs="Times New Roman"/>
+          <w:kern w:val="0"/>
+          <w14:ligatures w14:val="none"/>
+        </w:rPr>
+      </w:pPr>
+      <w:r>
+        <w:rPr>
+          <w:rFonts w:ascii="Times New Roman" w:eastAsia="Times New Roman" w:hAnsi="Times New Roman" w:cs="Times New Roman"/>
+          <w:b/>
+          <w:bCs/>
+          <w:kern w:val="0"/>
+          <w14:ligatures w14:val="none"/>
+        </w:rPr>
+        <w:t>Sell Execution</w:t>
+      </w:r>
+      <w:r>
+        <w:rPr>
+          <w:rFonts w:ascii="Times New Roman" w:eastAsia="Times New Roman" w:hAnsi="Times New Roman" w:cs="Times New Roman"/>
+          <w:kern w:val="0"/>
+          <w14:ligatures w14:val="none"/>
+        </w:rPr>
+        <w:t xml:space="preserve">: Sells against the oldest grid lots (FIFO), calculates realized profit, locks a percentage via </w:t>
+      </w:r>
       <w:r>
         <w:rPr>
           <w:rFonts w:ascii="Courier New" w:eastAsia="Times New Roman" w:hAnsi="Courier New" w:cs="Courier New"/>
@@ -1857,23 +1840,22 @@
           <w:szCs w:val="20"/>
           <w14:ligatures w14:val="none"/>
         </w:rPr>
-        <w:t>costBasis</w:t>
-      </w:r>
-      <w:proofErr w:type="spellEnd"/>
-      <w:r>
-        <w:rPr>
-          <w:rFonts w:ascii="Times New Roman" w:eastAsia="Times New Roman" w:hAnsi="Times New Roman" w:cs="Times New Roman"/>
-          <w:kern w:val="0"/>
-          <w14:ligatures w14:val="none"/>
-        </w:rPr>
-        <w:t>.</w:t>
+        <w:t>profitLockPercent</w:t>
+      </w:r>
+      <w:r>
+        <w:rPr>
+          <w:rFonts w:ascii="Times New Roman" w:eastAsia="Times New Roman" w:hAnsi="Times New Roman" w:cs="Times New Roman"/>
+          <w:kern w:val="0"/>
+          <w14:ligatures w14:val="none"/>
+        </w:rPr>
+        <w:t>, and updates cash and holdings.</w:t>
       </w:r>
     </w:p>
     <w:p>
       <w:pPr>
         <w:numPr>
           <w:ilvl w:val="0"/>
-          <w:numId w:val="5"/>
+          <w:numId w:val="12"/>
         </w:numPr>
         <w:spacing w:before="100" w:beforeAutospacing="1" w:after="100" w:afterAutospacing="1" w:line="240" w:lineRule="auto"/>
         <w:rPr>
@@ -1890,17 +1872,48 @@
           <w:kern w:val="0"/>
           <w14:ligatures w14:val="none"/>
         </w:rPr>
-        <w:t>Sell Execution</w:t>
-      </w:r>
-      <w:r>
-        <w:rPr>
-          <w:rFonts w:ascii="Times New Roman" w:eastAsia="Times New Roman" w:hAnsi="Times New Roman" w:cs="Times New Roman"/>
-          <w:kern w:val="0"/>
-          <w14:ligatures w14:val="none"/>
-        </w:rPr>
-        <w:t xml:space="preserve">: Sells against the oldest grid lots (FIFO), calculates realized profit, locks a percentage via </w:t>
-      </w:r>
-      <w:proofErr w:type="spellStart"/>
+        <w:t>Limit Enforcement</w:t>
+      </w:r>
+      <w:r>
+        <w:rPr>
+          <w:rFonts w:ascii="Times New Roman" w:eastAsia="Times New Roman" w:hAnsi="Times New Roman" w:cs="Times New Roman"/>
+          <w:kern w:val="0"/>
+          <w14:ligatures w14:val="none"/>
+        </w:rPr>
+        <w:t>: Monitors daily buy/sell/stop-loss counters, resetting in demo mode on each start and every 24 h in production.</w:t>
+      </w:r>
+    </w:p>
+    <w:p>
+      <w:pPr>
+        <w:numPr>
+          <w:ilvl w:val="0"/>
+          <w:numId w:val="12"/>
+        </w:numPr>
+        <w:spacing w:before="100" w:beforeAutospacing="1" w:after="100" w:afterAutospacing="1" w:line="240" w:lineRule="auto"/>
+        <w:rPr>
+          <w:rFonts w:ascii="Times New Roman" w:eastAsia="Times New Roman" w:hAnsi="Times New Roman" w:cs="Times New Roman"/>
+          <w:kern w:val="0"/>
+          <w14:ligatures w14:val="none"/>
+        </w:rPr>
+      </w:pPr>
+      <w:r>
+        <w:rPr>
+          <w:rFonts w:ascii="Times New Roman" w:eastAsia="Times New Roman" w:hAnsi="Times New Roman" w:cs="Times New Roman"/>
+          <w:b/>
+          <w:bCs/>
+          <w:kern w:val="0"/>
+          <w14:ligatures w14:val="none"/>
+        </w:rPr>
+        <w:t>Formatting &amp; Cadence</w:t>
+      </w:r>
+      <w:r>
+        <w:rPr>
+          <w:rFonts w:ascii="Times New Roman" w:eastAsia="Times New Roman" w:hAnsi="Times New Roman" w:cs="Times New Roman"/>
+          <w:kern w:val="0"/>
+          <w14:ligatures w14:val="none"/>
+        </w:rPr>
+        <w:t xml:space="preserve">: Polls prices at </w:t>
+      </w:r>
       <w:r>
         <w:rPr>
           <w:rFonts w:ascii="Courier New" w:eastAsia="Times New Roman" w:hAnsi="Courier New" w:cs="Courier New"/>
@@ -1909,82 +1922,16 @@
           <w:szCs w:val="20"/>
           <w14:ligatures w14:val="none"/>
         </w:rPr>
-        <w:t>profitLockPercent</w:t>
-      </w:r>
-      <w:proofErr w:type="spellEnd"/>
-      <w:r>
-        <w:rPr>
-          <w:rFonts w:ascii="Times New Roman" w:eastAsia="Times New Roman" w:hAnsi="Times New Roman" w:cs="Times New Roman"/>
-          <w:kern w:val="0"/>
-          <w14:ligatures w14:val="none"/>
-        </w:rPr>
-        <w:t>, and updates cash and holdings.</w:t>
-      </w:r>
-    </w:p>
-    <w:p>
-      <w:pPr>
-        <w:numPr>
-          <w:ilvl w:val="0"/>
-          <w:numId w:val="5"/>
-        </w:numPr>
-        <w:spacing w:before="100" w:beforeAutospacing="1" w:after="100" w:afterAutospacing="1" w:line="240" w:lineRule="auto"/>
-        <w:rPr>
-          <w:rFonts w:ascii="Times New Roman" w:eastAsia="Times New Roman" w:hAnsi="Times New Roman" w:cs="Times New Roman"/>
-          <w:kern w:val="0"/>
-          <w14:ligatures w14:val="none"/>
-        </w:rPr>
-      </w:pPr>
-      <w:r>
-        <w:rPr>
-          <w:rFonts w:ascii="Times New Roman" w:eastAsia="Times New Roman" w:hAnsi="Times New Roman" w:cs="Times New Roman"/>
-          <w:b/>
-          <w:bCs/>
-          <w:kern w:val="0"/>
-          <w14:ligatures w14:val="none"/>
-        </w:rPr>
-        <w:t>Limit Enforcement</w:t>
-      </w:r>
-      <w:r>
-        <w:rPr>
-          <w:rFonts w:ascii="Times New Roman" w:eastAsia="Times New Roman" w:hAnsi="Times New Roman" w:cs="Times New Roman"/>
-          <w:kern w:val="0"/>
-          <w14:ligatures w14:val="none"/>
-        </w:rPr>
-        <w:t>: Monitors daily buy/sell/stop-loss counters, resetting in demo mode on each start and every 24 h in production.</w:t>
-      </w:r>
-    </w:p>
-    <w:p>
-      <w:pPr>
-        <w:numPr>
-          <w:ilvl w:val="0"/>
-          <w:numId w:val="5"/>
-        </w:numPr>
-        <w:spacing w:before="100" w:beforeAutospacing="1" w:after="100" w:afterAutospacing="1" w:line="240" w:lineRule="auto"/>
-        <w:rPr>
-          <w:rFonts w:ascii="Times New Roman" w:eastAsia="Times New Roman" w:hAnsi="Times New Roman" w:cs="Times New Roman"/>
-          <w:kern w:val="0"/>
-          <w14:ligatures w14:val="none"/>
-        </w:rPr>
-      </w:pPr>
-      <w:r>
-        <w:rPr>
-          <w:rFonts w:ascii="Times New Roman" w:eastAsia="Times New Roman" w:hAnsi="Times New Roman" w:cs="Times New Roman"/>
-          <w:b/>
-          <w:bCs/>
-          <w:kern w:val="0"/>
-          <w14:ligatures w14:val="none"/>
-        </w:rPr>
-        <w:t>Formatting &amp; Cadence</w:t>
-      </w:r>
-      <w:r>
-        <w:rPr>
-          <w:rFonts w:ascii="Times New Roman" w:eastAsia="Times New Roman" w:hAnsi="Times New Roman" w:cs="Times New Roman"/>
-          <w:kern w:val="0"/>
-          <w14:ligatures w14:val="none"/>
-        </w:rPr>
-        <w:t xml:space="preserve">: Polls prices at </w:t>
-      </w:r>
-      <w:proofErr w:type="spellStart"/>
+        <w:t>checkInterval</w:t>
+      </w:r>
+      <w:r>
+        <w:rPr>
+          <w:rFonts w:ascii="Times New Roman" w:eastAsia="Times New Roman" w:hAnsi="Times New Roman" w:cs="Times New Roman"/>
+          <w:kern w:val="0"/>
+          <w14:ligatures w14:val="none"/>
+        </w:rPr>
+        <w:t xml:space="preserve"> (30 s) and logs with </w:t>
+      </w:r>
       <w:r>
         <w:rPr>
           <w:rFonts w:ascii="Courier New" w:eastAsia="Times New Roman" w:hAnsi="Courier New" w:cs="Courier New"/>
@@ -1993,29 +1940,8 @@
           <w:szCs w:val="20"/>
           <w14:ligatures w14:val="none"/>
         </w:rPr>
-        <w:t>checkInterval</w:t>
-      </w:r>
-      <w:proofErr w:type="spellEnd"/>
-      <w:r>
-        <w:rPr>
-          <w:rFonts w:ascii="Times New Roman" w:eastAsia="Times New Roman" w:hAnsi="Times New Roman" w:cs="Times New Roman"/>
-          <w:kern w:val="0"/>
-          <w14:ligatures w14:val="none"/>
-        </w:rPr>
-        <w:t xml:space="preserve"> (30 s) and logs with </w:t>
-      </w:r>
-      <w:proofErr w:type="spellStart"/>
-      <w:r>
-        <w:rPr>
-          <w:rFonts w:ascii="Courier New" w:eastAsia="Times New Roman" w:hAnsi="Courier New" w:cs="Courier New"/>
-          <w:kern w:val="0"/>
-          <w:sz w:val="20"/>
-          <w:szCs w:val="20"/>
-          <w14:ligatures w14:val="none"/>
-        </w:rPr>
         <w:t>priceDecimalPlaces</w:t>
       </w:r>
-      <w:proofErr w:type="spellEnd"/>
       <w:r>
         <w:rPr>
           <w:rFonts w:ascii="Times New Roman" w:eastAsia="Times New Roman" w:hAnsi="Times New Roman" w:cs="Times New Roman"/>
@@ -2040,7 +1966,8 @@
           <w:kern w:val="0"/>
           <w14:ligatures w14:val="none"/>
         </w:rPr>
-        <w:t>With these details, you can configure and understand how each strategy behaves under different market conditions.</w:t>
+        <w:lastRenderedPageBreak/>
+        <w:t>With these updates, each strategy is clearly documented and configured for both straightforward and advanced grid approaches.</w:t>
       </w:r>
     </w:p>
     <w:p/>
@@ -2170,6 +2097,268 @@
     </w:lvl>
   </w:abstractNum>
   <w:abstractNum w:abstractNumId="1" w15:restartNumberingAfterBreak="0">
+    <w:nsid w:val="0B14393D"/>
+    <w:multiLevelType w:val="multilevel"/>
+    <w:tmpl w:val="142E756C"/>
+    <w:lvl w:ilvl="0">
+      <w:start w:val="1"/>
+      <w:numFmt w:val="decimal"/>
+      <w:lvlText w:val="%1."/>
+      <w:lvlJc w:val="left"/>
+      <w:pPr>
+        <w:tabs>
+          <w:tab w:val="num" w:pos="720"/>
+        </w:tabs>
+        <w:ind w:left="720" w:hanging="360"/>
+      </w:pPr>
+    </w:lvl>
+    <w:lvl w:ilvl="1" w:tentative="1">
+      <w:start w:val="1"/>
+      <w:numFmt w:val="decimal"/>
+      <w:lvlText w:val="%2."/>
+      <w:lvlJc w:val="left"/>
+      <w:pPr>
+        <w:tabs>
+          <w:tab w:val="num" w:pos="1440"/>
+        </w:tabs>
+        <w:ind w:left="1440" w:hanging="360"/>
+      </w:pPr>
+    </w:lvl>
+    <w:lvl w:ilvl="2" w:tentative="1">
+      <w:start w:val="1"/>
+      <w:numFmt w:val="decimal"/>
+      <w:lvlText w:val="%3."/>
+      <w:lvlJc w:val="left"/>
+      <w:pPr>
+        <w:tabs>
+          <w:tab w:val="num" w:pos="2160"/>
+        </w:tabs>
+        <w:ind w:left="2160" w:hanging="360"/>
+      </w:pPr>
+    </w:lvl>
+    <w:lvl w:ilvl="3" w:tentative="1">
+      <w:start w:val="1"/>
+      <w:numFmt w:val="decimal"/>
+      <w:lvlText w:val="%4."/>
+      <w:lvlJc w:val="left"/>
+      <w:pPr>
+        <w:tabs>
+          <w:tab w:val="num" w:pos="2880"/>
+        </w:tabs>
+        <w:ind w:left="2880" w:hanging="360"/>
+      </w:pPr>
+    </w:lvl>
+    <w:lvl w:ilvl="4" w:tentative="1">
+      <w:start w:val="1"/>
+      <w:numFmt w:val="decimal"/>
+      <w:lvlText w:val="%5."/>
+      <w:lvlJc w:val="left"/>
+      <w:pPr>
+        <w:tabs>
+          <w:tab w:val="num" w:pos="3600"/>
+        </w:tabs>
+        <w:ind w:left="3600" w:hanging="360"/>
+      </w:pPr>
+    </w:lvl>
+    <w:lvl w:ilvl="5" w:tentative="1">
+      <w:start w:val="1"/>
+      <w:numFmt w:val="decimal"/>
+      <w:lvlText w:val="%6."/>
+      <w:lvlJc w:val="left"/>
+      <w:pPr>
+        <w:tabs>
+          <w:tab w:val="num" w:pos="4320"/>
+        </w:tabs>
+        <w:ind w:left="4320" w:hanging="360"/>
+      </w:pPr>
+    </w:lvl>
+    <w:lvl w:ilvl="6" w:tentative="1">
+      <w:start w:val="1"/>
+      <w:numFmt w:val="decimal"/>
+      <w:lvlText w:val="%7."/>
+      <w:lvlJc w:val="left"/>
+      <w:pPr>
+        <w:tabs>
+          <w:tab w:val="num" w:pos="5040"/>
+        </w:tabs>
+        <w:ind w:left="5040" w:hanging="360"/>
+      </w:pPr>
+    </w:lvl>
+    <w:lvl w:ilvl="7" w:tentative="1">
+      <w:start w:val="1"/>
+      <w:numFmt w:val="decimal"/>
+      <w:lvlText w:val="%8."/>
+      <w:lvlJc w:val="left"/>
+      <w:pPr>
+        <w:tabs>
+          <w:tab w:val="num" w:pos="5760"/>
+        </w:tabs>
+        <w:ind w:left="5760" w:hanging="360"/>
+      </w:pPr>
+    </w:lvl>
+    <w:lvl w:ilvl="8" w:tentative="1">
+      <w:start w:val="1"/>
+      <w:numFmt w:val="decimal"/>
+      <w:lvlText w:val="%9."/>
+      <w:lvlJc w:val="left"/>
+      <w:pPr>
+        <w:tabs>
+          <w:tab w:val="num" w:pos="6480"/>
+        </w:tabs>
+        <w:ind w:left="6480" w:hanging="360"/>
+      </w:pPr>
+    </w:lvl>
+  </w:abstractNum>
+  <w:abstractNum w:abstractNumId="2" w15:restartNumberingAfterBreak="0">
+    <w:nsid w:val="0CD913B3"/>
+    <w:multiLevelType w:val="multilevel"/>
+    <w:tmpl w:val="CBFAB574"/>
+    <w:lvl w:ilvl="0">
+      <w:start w:val="1"/>
+      <w:numFmt w:val="bullet"/>
+      <w:lvlText w:val=""/>
+      <w:lvlJc w:val="left"/>
+      <w:pPr>
+        <w:tabs>
+          <w:tab w:val="num" w:pos="720"/>
+        </w:tabs>
+        <w:ind w:left="720" w:hanging="360"/>
+      </w:pPr>
+      <w:rPr>
+        <w:rFonts w:ascii="Symbol" w:hAnsi="Symbol" w:hint="default"/>
+        <w:sz w:val="20"/>
+      </w:rPr>
+    </w:lvl>
+    <w:lvl w:ilvl="1" w:tentative="1">
+      <w:start w:val="1"/>
+      <w:numFmt w:val="bullet"/>
+      <w:lvlText w:val="o"/>
+      <w:lvlJc w:val="left"/>
+      <w:pPr>
+        <w:tabs>
+          <w:tab w:val="num" w:pos="1440"/>
+        </w:tabs>
+        <w:ind w:left="1440" w:hanging="360"/>
+      </w:pPr>
+      <w:rPr>
+        <w:rFonts w:ascii="Courier New" w:hAnsi="Courier New" w:hint="default"/>
+        <w:sz w:val="20"/>
+      </w:rPr>
+    </w:lvl>
+    <w:lvl w:ilvl="2" w:tentative="1">
+      <w:start w:val="1"/>
+      <w:numFmt w:val="bullet"/>
+      <w:lvlText w:val=""/>
+      <w:lvlJc w:val="left"/>
+      <w:pPr>
+        <w:tabs>
+          <w:tab w:val="num" w:pos="2160"/>
+        </w:tabs>
+        <w:ind w:left="2160" w:hanging="360"/>
+      </w:pPr>
+      <w:rPr>
+        <w:rFonts w:ascii="Wingdings" w:hAnsi="Wingdings" w:hint="default"/>
+        <w:sz w:val="20"/>
+      </w:rPr>
+    </w:lvl>
+    <w:lvl w:ilvl="3" w:tentative="1">
+      <w:start w:val="1"/>
+      <w:numFmt w:val="bullet"/>
+      <w:lvlText w:val=""/>
+      <w:lvlJc w:val="left"/>
+      <w:pPr>
+        <w:tabs>
+          <w:tab w:val="num" w:pos="2880"/>
+        </w:tabs>
+        <w:ind w:left="2880" w:hanging="360"/>
+      </w:pPr>
+      <w:rPr>
+        <w:rFonts w:ascii="Wingdings" w:hAnsi="Wingdings" w:hint="default"/>
+        <w:sz w:val="20"/>
+      </w:rPr>
+    </w:lvl>
+    <w:lvl w:ilvl="4" w:tentative="1">
+      <w:start w:val="1"/>
+      <w:numFmt w:val="bullet"/>
+      <w:lvlText w:val=""/>
+      <w:lvlJc w:val="left"/>
+      <w:pPr>
+        <w:tabs>
+          <w:tab w:val="num" w:pos="3600"/>
+        </w:tabs>
+        <w:ind w:left="3600" w:hanging="360"/>
+      </w:pPr>
+      <w:rPr>
+        <w:rFonts w:ascii="Wingdings" w:hAnsi="Wingdings" w:hint="default"/>
+        <w:sz w:val="20"/>
+      </w:rPr>
+    </w:lvl>
+    <w:lvl w:ilvl="5" w:tentative="1">
+      <w:start w:val="1"/>
+      <w:numFmt w:val="bullet"/>
+      <w:lvlText w:val=""/>
+      <w:lvlJc w:val="left"/>
+      <w:pPr>
+        <w:tabs>
+          <w:tab w:val="num" w:pos="4320"/>
+        </w:tabs>
+        <w:ind w:left="4320" w:hanging="360"/>
+      </w:pPr>
+      <w:rPr>
+        <w:rFonts w:ascii="Wingdings" w:hAnsi="Wingdings" w:hint="default"/>
+        <w:sz w:val="20"/>
+      </w:rPr>
+    </w:lvl>
+    <w:lvl w:ilvl="6" w:tentative="1">
+      <w:start w:val="1"/>
+      <w:numFmt w:val="bullet"/>
+      <w:lvlText w:val=""/>
+      <w:lvlJc w:val="left"/>
+      <w:pPr>
+        <w:tabs>
+          <w:tab w:val="num" w:pos="5040"/>
+        </w:tabs>
+        <w:ind w:left="5040" w:hanging="360"/>
+      </w:pPr>
+      <w:rPr>
+        <w:rFonts w:ascii="Wingdings" w:hAnsi="Wingdings" w:hint="default"/>
+        <w:sz w:val="20"/>
+      </w:rPr>
+    </w:lvl>
+    <w:lvl w:ilvl="7" w:tentative="1">
+      <w:start w:val="1"/>
+      <w:numFmt w:val="bullet"/>
+      <w:lvlText w:val=""/>
+      <w:lvlJc w:val="left"/>
+      <w:pPr>
+        <w:tabs>
+          <w:tab w:val="num" w:pos="5760"/>
+        </w:tabs>
+        <w:ind w:left="5760" w:hanging="360"/>
+      </w:pPr>
+      <w:rPr>
+        <w:rFonts w:ascii="Wingdings" w:hAnsi="Wingdings" w:hint="default"/>
+        <w:sz w:val="20"/>
+      </w:rPr>
+    </w:lvl>
+    <w:lvl w:ilvl="8" w:tentative="1">
+      <w:start w:val="1"/>
+      <w:numFmt w:val="bullet"/>
+      <w:lvlText w:val=""/>
+      <w:lvlJc w:val="left"/>
+      <w:pPr>
+        <w:tabs>
+          <w:tab w:val="num" w:pos="6480"/>
+        </w:tabs>
+        <w:ind w:left="6480" w:hanging="360"/>
+      </w:pPr>
+      <w:rPr>
+        <w:rFonts w:ascii="Wingdings" w:hAnsi="Wingdings" w:hint="default"/>
+        <w:sz w:val="20"/>
+      </w:rPr>
+    </w:lvl>
+  </w:abstractNum>
+  <w:abstractNum w:abstractNumId="3" w15:restartNumberingAfterBreak="0">
     <w:nsid w:val="0D871D38"/>
     <w:multiLevelType w:val="multilevel"/>
     <w:tmpl w:val="57D4FB0C"/>
@@ -2318,7 +2507,305 @@
       </w:rPr>
     </w:lvl>
   </w:abstractNum>
-  <w:abstractNum w:abstractNumId="2" w15:restartNumberingAfterBreak="0">
+  <w:abstractNum w:abstractNumId="4" w15:restartNumberingAfterBreak="0">
+    <w:nsid w:val="15B038CA"/>
+    <w:multiLevelType w:val="multilevel"/>
+    <w:tmpl w:val="AB9C2AFC"/>
+    <w:lvl w:ilvl="0">
+      <w:start w:val="1"/>
+      <w:numFmt w:val="bullet"/>
+      <w:lvlText w:val=""/>
+      <w:lvlJc w:val="left"/>
+      <w:pPr>
+        <w:tabs>
+          <w:tab w:val="num" w:pos="720"/>
+        </w:tabs>
+        <w:ind w:left="720" w:hanging="360"/>
+      </w:pPr>
+      <w:rPr>
+        <w:rFonts w:ascii="Symbol" w:hAnsi="Symbol" w:hint="default"/>
+        <w:sz w:val="20"/>
+      </w:rPr>
+    </w:lvl>
+    <w:lvl w:ilvl="1" w:tentative="1">
+      <w:start w:val="1"/>
+      <w:numFmt w:val="bullet"/>
+      <w:lvlText w:val="o"/>
+      <w:lvlJc w:val="left"/>
+      <w:pPr>
+        <w:tabs>
+          <w:tab w:val="num" w:pos="1440"/>
+        </w:tabs>
+        <w:ind w:left="1440" w:hanging="360"/>
+      </w:pPr>
+      <w:rPr>
+        <w:rFonts w:ascii="Courier New" w:hAnsi="Courier New" w:hint="default"/>
+        <w:sz w:val="20"/>
+      </w:rPr>
+    </w:lvl>
+    <w:lvl w:ilvl="2" w:tentative="1">
+      <w:start w:val="1"/>
+      <w:numFmt w:val="bullet"/>
+      <w:lvlText w:val=""/>
+      <w:lvlJc w:val="left"/>
+      <w:pPr>
+        <w:tabs>
+          <w:tab w:val="num" w:pos="2160"/>
+        </w:tabs>
+        <w:ind w:left="2160" w:hanging="360"/>
+      </w:pPr>
+      <w:rPr>
+        <w:rFonts w:ascii="Wingdings" w:hAnsi="Wingdings" w:hint="default"/>
+        <w:sz w:val="20"/>
+      </w:rPr>
+    </w:lvl>
+    <w:lvl w:ilvl="3" w:tentative="1">
+      <w:start w:val="1"/>
+      <w:numFmt w:val="bullet"/>
+      <w:lvlText w:val=""/>
+      <w:lvlJc w:val="left"/>
+      <w:pPr>
+        <w:tabs>
+          <w:tab w:val="num" w:pos="2880"/>
+        </w:tabs>
+        <w:ind w:left="2880" w:hanging="360"/>
+      </w:pPr>
+      <w:rPr>
+        <w:rFonts w:ascii="Wingdings" w:hAnsi="Wingdings" w:hint="default"/>
+        <w:sz w:val="20"/>
+      </w:rPr>
+    </w:lvl>
+    <w:lvl w:ilvl="4" w:tentative="1">
+      <w:start w:val="1"/>
+      <w:numFmt w:val="bullet"/>
+      <w:lvlText w:val=""/>
+      <w:lvlJc w:val="left"/>
+      <w:pPr>
+        <w:tabs>
+          <w:tab w:val="num" w:pos="3600"/>
+        </w:tabs>
+        <w:ind w:left="3600" w:hanging="360"/>
+      </w:pPr>
+      <w:rPr>
+        <w:rFonts w:ascii="Wingdings" w:hAnsi="Wingdings" w:hint="default"/>
+        <w:sz w:val="20"/>
+      </w:rPr>
+    </w:lvl>
+    <w:lvl w:ilvl="5" w:tentative="1">
+      <w:start w:val="1"/>
+      <w:numFmt w:val="bullet"/>
+      <w:lvlText w:val=""/>
+      <w:lvlJc w:val="left"/>
+      <w:pPr>
+        <w:tabs>
+          <w:tab w:val="num" w:pos="4320"/>
+        </w:tabs>
+        <w:ind w:left="4320" w:hanging="360"/>
+      </w:pPr>
+      <w:rPr>
+        <w:rFonts w:ascii="Wingdings" w:hAnsi="Wingdings" w:hint="default"/>
+        <w:sz w:val="20"/>
+      </w:rPr>
+    </w:lvl>
+    <w:lvl w:ilvl="6" w:tentative="1">
+      <w:start w:val="1"/>
+      <w:numFmt w:val="bullet"/>
+      <w:lvlText w:val=""/>
+      <w:lvlJc w:val="left"/>
+      <w:pPr>
+        <w:tabs>
+          <w:tab w:val="num" w:pos="5040"/>
+        </w:tabs>
+        <w:ind w:left="5040" w:hanging="360"/>
+      </w:pPr>
+      <w:rPr>
+        <w:rFonts w:ascii="Wingdings" w:hAnsi="Wingdings" w:hint="default"/>
+        <w:sz w:val="20"/>
+      </w:rPr>
+    </w:lvl>
+    <w:lvl w:ilvl="7" w:tentative="1">
+      <w:start w:val="1"/>
+      <w:numFmt w:val="bullet"/>
+      <w:lvlText w:val=""/>
+      <w:lvlJc w:val="left"/>
+      <w:pPr>
+        <w:tabs>
+          <w:tab w:val="num" w:pos="5760"/>
+        </w:tabs>
+        <w:ind w:left="5760" w:hanging="360"/>
+      </w:pPr>
+      <w:rPr>
+        <w:rFonts w:ascii="Wingdings" w:hAnsi="Wingdings" w:hint="default"/>
+        <w:sz w:val="20"/>
+      </w:rPr>
+    </w:lvl>
+    <w:lvl w:ilvl="8" w:tentative="1">
+      <w:start w:val="1"/>
+      <w:numFmt w:val="bullet"/>
+      <w:lvlText w:val=""/>
+      <w:lvlJc w:val="left"/>
+      <w:pPr>
+        <w:tabs>
+          <w:tab w:val="num" w:pos="6480"/>
+        </w:tabs>
+        <w:ind w:left="6480" w:hanging="360"/>
+      </w:pPr>
+      <w:rPr>
+        <w:rFonts w:ascii="Wingdings" w:hAnsi="Wingdings" w:hint="default"/>
+        <w:sz w:val="20"/>
+      </w:rPr>
+    </w:lvl>
+  </w:abstractNum>
+  <w:abstractNum w:abstractNumId="5" w15:restartNumberingAfterBreak="0">
+    <w:nsid w:val="2E745668"/>
+    <w:multiLevelType w:val="multilevel"/>
+    <w:tmpl w:val="52CE2270"/>
+    <w:lvl w:ilvl="0">
+      <w:start w:val="1"/>
+      <w:numFmt w:val="bullet"/>
+      <w:lvlText w:val=""/>
+      <w:lvlJc w:val="left"/>
+      <w:pPr>
+        <w:tabs>
+          <w:tab w:val="num" w:pos="720"/>
+        </w:tabs>
+        <w:ind w:left="720" w:hanging="360"/>
+      </w:pPr>
+      <w:rPr>
+        <w:rFonts w:ascii="Symbol" w:hAnsi="Symbol" w:hint="default"/>
+        <w:sz w:val="20"/>
+      </w:rPr>
+    </w:lvl>
+    <w:lvl w:ilvl="1" w:tentative="1">
+      <w:start w:val="1"/>
+      <w:numFmt w:val="bullet"/>
+      <w:lvlText w:val="o"/>
+      <w:lvlJc w:val="left"/>
+      <w:pPr>
+        <w:tabs>
+          <w:tab w:val="num" w:pos="1440"/>
+        </w:tabs>
+        <w:ind w:left="1440" w:hanging="360"/>
+      </w:pPr>
+      <w:rPr>
+        <w:rFonts w:ascii="Courier New" w:hAnsi="Courier New" w:hint="default"/>
+        <w:sz w:val="20"/>
+      </w:rPr>
+    </w:lvl>
+    <w:lvl w:ilvl="2" w:tentative="1">
+      <w:start w:val="1"/>
+      <w:numFmt w:val="bullet"/>
+      <w:lvlText w:val=""/>
+      <w:lvlJc w:val="left"/>
+      <w:pPr>
+        <w:tabs>
+          <w:tab w:val="num" w:pos="2160"/>
+        </w:tabs>
+        <w:ind w:left="2160" w:hanging="360"/>
+      </w:pPr>
+      <w:rPr>
+        <w:rFonts w:ascii="Wingdings" w:hAnsi="Wingdings" w:hint="default"/>
+        <w:sz w:val="20"/>
+      </w:rPr>
+    </w:lvl>
+    <w:lvl w:ilvl="3" w:tentative="1">
+      <w:start w:val="1"/>
+      <w:numFmt w:val="bullet"/>
+      <w:lvlText w:val=""/>
+      <w:lvlJc w:val="left"/>
+      <w:pPr>
+        <w:tabs>
+          <w:tab w:val="num" w:pos="2880"/>
+        </w:tabs>
+        <w:ind w:left="2880" w:hanging="360"/>
+      </w:pPr>
+      <w:rPr>
+        <w:rFonts w:ascii="Wingdings" w:hAnsi="Wingdings" w:hint="default"/>
+        <w:sz w:val="20"/>
+      </w:rPr>
+    </w:lvl>
+    <w:lvl w:ilvl="4" w:tentative="1">
+      <w:start w:val="1"/>
+      <w:numFmt w:val="bullet"/>
+      <w:lvlText w:val=""/>
+      <w:lvlJc w:val="left"/>
+      <w:pPr>
+        <w:tabs>
+          <w:tab w:val="num" w:pos="3600"/>
+        </w:tabs>
+        <w:ind w:left="3600" w:hanging="360"/>
+      </w:pPr>
+      <w:rPr>
+        <w:rFonts w:ascii="Wingdings" w:hAnsi="Wingdings" w:hint="default"/>
+        <w:sz w:val="20"/>
+      </w:rPr>
+    </w:lvl>
+    <w:lvl w:ilvl="5" w:tentative="1">
+      <w:start w:val="1"/>
+      <w:numFmt w:val="bullet"/>
+      <w:lvlText w:val=""/>
+      <w:lvlJc w:val="left"/>
+      <w:pPr>
+        <w:tabs>
+          <w:tab w:val="num" w:pos="4320"/>
+        </w:tabs>
+        <w:ind w:left="4320" w:hanging="360"/>
+      </w:pPr>
+      <w:rPr>
+        <w:rFonts w:ascii="Wingdings" w:hAnsi="Wingdings" w:hint="default"/>
+        <w:sz w:val="20"/>
+      </w:rPr>
+    </w:lvl>
+    <w:lvl w:ilvl="6" w:tentative="1">
+      <w:start w:val="1"/>
+      <w:numFmt w:val="bullet"/>
+      <w:lvlText w:val=""/>
+      <w:lvlJc w:val="left"/>
+      <w:pPr>
+        <w:tabs>
+          <w:tab w:val="num" w:pos="5040"/>
+        </w:tabs>
+        <w:ind w:left="5040" w:hanging="360"/>
+      </w:pPr>
+      <w:rPr>
+        <w:rFonts w:ascii="Wingdings" w:hAnsi="Wingdings" w:hint="default"/>
+        <w:sz w:val="20"/>
+      </w:rPr>
+    </w:lvl>
+    <w:lvl w:ilvl="7" w:tentative="1">
+      <w:start w:val="1"/>
+      <w:numFmt w:val="bullet"/>
+      <w:lvlText w:val=""/>
+      <w:lvlJc w:val="left"/>
+      <w:pPr>
+        <w:tabs>
+          <w:tab w:val="num" w:pos="5760"/>
+        </w:tabs>
+        <w:ind w:left="5760" w:hanging="360"/>
+      </w:pPr>
+      <w:rPr>
+        <w:rFonts w:ascii="Wingdings" w:hAnsi="Wingdings" w:hint="default"/>
+        <w:sz w:val="20"/>
+      </w:rPr>
+    </w:lvl>
+    <w:lvl w:ilvl="8" w:tentative="1">
+      <w:start w:val="1"/>
+      <w:numFmt w:val="bullet"/>
+      <w:lvlText w:val=""/>
+      <w:lvlJc w:val="left"/>
+      <w:pPr>
+        <w:tabs>
+          <w:tab w:val="num" w:pos="6480"/>
+        </w:tabs>
+        <w:ind w:left="6480" w:hanging="360"/>
+      </w:pPr>
+      <w:rPr>
+        <w:rFonts w:ascii="Wingdings" w:hAnsi="Wingdings" w:hint="default"/>
+        <w:sz w:val="20"/>
+      </w:rPr>
+    </w:lvl>
+  </w:abstractNum>
+  <w:abstractNum w:abstractNumId="6" w15:restartNumberingAfterBreak="0">
     <w:nsid w:val="36E536F7"/>
     <w:multiLevelType w:val="multilevel"/>
     <w:tmpl w:val="DA081962"/>
@@ -2467,7 +2954,418 @@
       </w:rPr>
     </w:lvl>
   </w:abstractNum>
-  <w:abstractNum w:abstractNumId="3" w15:restartNumberingAfterBreak="0">
+  <w:abstractNum w:abstractNumId="7" w15:restartNumberingAfterBreak="0">
+    <w:nsid w:val="38D20A3F"/>
+    <w:multiLevelType w:val="multilevel"/>
+    <w:tmpl w:val="86C6F582"/>
+    <w:lvl w:ilvl="0">
+      <w:start w:val="1"/>
+      <w:numFmt w:val="bullet"/>
+      <w:lvlText w:val=""/>
+      <w:lvlJc w:val="left"/>
+      <w:pPr>
+        <w:tabs>
+          <w:tab w:val="num" w:pos="720"/>
+        </w:tabs>
+        <w:ind w:left="720" w:hanging="360"/>
+      </w:pPr>
+      <w:rPr>
+        <w:rFonts w:ascii="Symbol" w:hAnsi="Symbol" w:hint="default"/>
+        <w:sz w:val="20"/>
+      </w:rPr>
+    </w:lvl>
+    <w:lvl w:ilvl="1" w:tentative="1">
+      <w:start w:val="1"/>
+      <w:numFmt w:val="bullet"/>
+      <w:lvlText w:val="o"/>
+      <w:lvlJc w:val="left"/>
+      <w:pPr>
+        <w:tabs>
+          <w:tab w:val="num" w:pos="1440"/>
+        </w:tabs>
+        <w:ind w:left="1440" w:hanging="360"/>
+      </w:pPr>
+      <w:rPr>
+        <w:rFonts w:ascii="Courier New" w:hAnsi="Courier New" w:hint="default"/>
+        <w:sz w:val="20"/>
+      </w:rPr>
+    </w:lvl>
+    <w:lvl w:ilvl="2" w:tentative="1">
+      <w:start w:val="1"/>
+      <w:numFmt w:val="bullet"/>
+      <w:lvlText w:val=""/>
+      <w:lvlJc w:val="left"/>
+      <w:pPr>
+        <w:tabs>
+          <w:tab w:val="num" w:pos="2160"/>
+        </w:tabs>
+        <w:ind w:left="2160" w:hanging="360"/>
+      </w:pPr>
+      <w:rPr>
+        <w:rFonts w:ascii="Wingdings" w:hAnsi="Wingdings" w:hint="default"/>
+        <w:sz w:val="20"/>
+      </w:rPr>
+    </w:lvl>
+    <w:lvl w:ilvl="3" w:tentative="1">
+      <w:start w:val="1"/>
+      <w:numFmt w:val="bullet"/>
+      <w:lvlText w:val=""/>
+      <w:lvlJc w:val="left"/>
+      <w:pPr>
+        <w:tabs>
+          <w:tab w:val="num" w:pos="2880"/>
+        </w:tabs>
+        <w:ind w:left="2880" w:hanging="360"/>
+      </w:pPr>
+      <w:rPr>
+        <w:rFonts w:ascii="Wingdings" w:hAnsi="Wingdings" w:hint="default"/>
+        <w:sz w:val="20"/>
+      </w:rPr>
+    </w:lvl>
+    <w:lvl w:ilvl="4" w:tentative="1">
+      <w:start w:val="1"/>
+      <w:numFmt w:val="bullet"/>
+      <w:lvlText w:val=""/>
+      <w:lvlJc w:val="left"/>
+      <w:pPr>
+        <w:tabs>
+          <w:tab w:val="num" w:pos="3600"/>
+        </w:tabs>
+        <w:ind w:left="3600" w:hanging="360"/>
+      </w:pPr>
+      <w:rPr>
+        <w:rFonts w:ascii="Wingdings" w:hAnsi="Wingdings" w:hint="default"/>
+        <w:sz w:val="20"/>
+      </w:rPr>
+    </w:lvl>
+    <w:lvl w:ilvl="5" w:tentative="1">
+      <w:start w:val="1"/>
+      <w:numFmt w:val="bullet"/>
+      <w:lvlText w:val=""/>
+      <w:lvlJc w:val="left"/>
+      <w:pPr>
+        <w:tabs>
+          <w:tab w:val="num" w:pos="4320"/>
+        </w:tabs>
+        <w:ind w:left="4320" w:hanging="360"/>
+      </w:pPr>
+      <w:rPr>
+        <w:rFonts w:ascii="Wingdings" w:hAnsi="Wingdings" w:hint="default"/>
+        <w:sz w:val="20"/>
+      </w:rPr>
+    </w:lvl>
+    <w:lvl w:ilvl="6" w:tentative="1">
+      <w:start w:val="1"/>
+      <w:numFmt w:val="bullet"/>
+      <w:lvlText w:val=""/>
+      <w:lvlJc w:val="left"/>
+      <w:pPr>
+        <w:tabs>
+          <w:tab w:val="num" w:pos="5040"/>
+        </w:tabs>
+        <w:ind w:left="5040" w:hanging="360"/>
+      </w:pPr>
+      <w:rPr>
+        <w:rFonts w:ascii="Wingdings" w:hAnsi="Wingdings" w:hint="default"/>
+        <w:sz w:val="20"/>
+      </w:rPr>
+    </w:lvl>
+    <w:lvl w:ilvl="7" w:tentative="1">
+      <w:start w:val="1"/>
+      <w:numFmt w:val="bullet"/>
+      <w:lvlText w:val=""/>
+      <w:lvlJc w:val="left"/>
+      <w:pPr>
+        <w:tabs>
+          <w:tab w:val="num" w:pos="5760"/>
+        </w:tabs>
+        <w:ind w:left="5760" w:hanging="360"/>
+      </w:pPr>
+      <w:rPr>
+        <w:rFonts w:ascii="Wingdings" w:hAnsi="Wingdings" w:hint="default"/>
+        <w:sz w:val="20"/>
+      </w:rPr>
+    </w:lvl>
+    <w:lvl w:ilvl="8" w:tentative="1">
+      <w:start w:val="1"/>
+      <w:numFmt w:val="bullet"/>
+      <w:lvlText w:val=""/>
+      <w:lvlJc w:val="left"/>
+      <w:pPr>
+        <w:tabs>
+          <w:tab w:val="num" w:pos="6480"/>
+        </w:tabs>
+        <w:ind w:left="6480" w:hanging="360"/>
+      </w:pPr>
+      <w:rPr>
+        <w:rFonts w:ascii="Wingdings" w:hAnsi="Wingdings" w:hint="default"/>
+        <w:sz w:val="20"/>
+      </w:rPr>
+    </w:lvl>
+  </w:abstractNum>
+  <w:abstractNum w:abstractNumId="8" w15:restartNumberingAfterBreak="0">
+    <w:nsid w:val="40EA11B0"/>
+    <w:multiLevelType w:val="multilevel"/>
+    <w:tmpl w:val="7C0443D4"/>
+    <w:lvl w:ilvl="0">
+      <w:start w:val="1"/>
+      <w:numFmt w:val="decimal"/>
+      <w:lvlText w:val="%1."/>
+      <w:lvlJc w:val="left"/>
+      <w:pPr>
+        <w:tabs>
+          <w:tab w:val="num" w:pos="720"/>
+        </w:tabs>
+        <w:ind w:left="720" w:hanging="360"/>
+      </w:pPr>
+    </w:lvl>
+    <w:lvl w:ilvl="1" w:tentative="1">
+      <w:start w:val="1"/>
+      <w:numFmt w:val="decimal"/>
+      <w:lvlText w:val="%2."/>
+      <w:lvlJc w:val="left"/>
+      <w:pPr>
+        <w:tabs>
+          <w:tab w:val="num" w:pos="1440"/>
+        </w:tabs>
+        <w:ind w:left="1440" w:hanging="360"/>
+      </w:pPr>
+    </w:lvl>
+    <w:lvl w:ilvl="2" w:tentative="1">
+      <w:start w:val="1"/>
+      <w:numFmt w:val="decimal"/>
+      <w:lvlText w:val="%3."/>
+      <w:lvlJc w:val="left"/>
+      <w:pPr>
+        <w:tabs>
+          <w:tab w:val="num" w:pos="2160"/>
+        </w:tabs>
+        <w:ind w:left="2160" w:hanging="360"/>
+      </w:pPr>
+    </w:lvl>
+    <w:lvl w:ilvl="3" w:tentative="1">
+      <w:start w:val="1"/>
+      <w:numFmt w:val="decimal"/>
+      <w:lvlText w:val="%4."/>
+      <w:lvlJc w:val="left"/>
+      <w:pPr>
+        <w:tabs>
+          <w:tab w:val="num" w:pos="2880"/>
+        </w:tabs>
+        <w:ind w:left="2880" w:hanging="360"/>
+      </w:pPr>
+    </w:lvl>
+    <w:lvl w:ilvl="4" w:tentative="1">
+      <w:start w:val="1"/>
+      <w:numFmt w:val="decimal"/>
+      <w:lvlText w:val="%5."/>
+      <w:lvlJc w:val="left"/>
+      <w:pPr>
+        <w:tabs>
+          <w:tab w:val="num" w:pos="3600"/>
+        </w:tabs>
+        <w:ind w:left="3600" w:hanging="360"/>
+      </w:pPr>
+    </w:lvl>
+    <w:lvl w:ilvl="5" w:tentative="1">
+      <w:start w:val="1"/>
+      <w:numFmt w:val="decimal"/>
+      <w:lvlText w:val="%6."/>
+      <w:lvlJc w:val="left"/>
+      <w:pPr>
+        <w:tabs>
+          <w:tab w:val="num" w:pos="4320"/>
+        </w:tabs>
+        <w:ind w:left="4320" w:hanging="360"/>
+      </w:pPr>
+    </w:lvl>
+    <w:lvl w:ilvl="6" w:tentative="1">
+      <w:start w:val="1"/>
+      <w:numFmt w:val="decimal"/>
+      <w:lvlText w:val="%7."/>
+      <w:lvlJc w:val="left"/>
+      <w:pPr>
+        <w:tabs>
+          <w:tab w:val="num" w:pos="5040"/>
+        </w:tabs>
+        <w:ind w:left="5040" w:hanging="360"/>
+      </w:pPr>
+    </w:lvl>
+    <w:lvl w:ilvl="7" w:tentative="1">
+      <w:start w:val="1"/>
+      <w:numFmt w:val="decimal"/>
+      <w:lvlText w:val="%8."/>
+      <w:lvlJc w:val="left"/>
+      <w:pPr>
+        <w:tabs>
+          <w:tab w:val="num" w:pos="5760"/>
+        </w:tabs>
+        <w:ind w:left="5760" w:hanging="360"/>
+      </w:pPr>
+    </w:lvl>
+    <w:lvl w:ilvl="8" w:tentative="1">
+      <w:start w:val="1"/>
+      <w:numFmt w:val="decimal"/>
+      <w:lvlText w:val="%9."/>
+      <w:lvlJc w:val="left"/>
+      <w:pPr>
+        <w:tabs>
+          <w:tab w:val="num" w:pos="6480"/>
+        </w:tabs>
+        <w:ind w:left="6480" w:hanging="360"/>
+      </w:pPr>
+    </w:lvl>
+  </w:abstractNum>
+  <w:abstractNum w:abstractNumId="9" w15:restartNumberingAfterBreak="0">
+    <w:nsid w:val="63807D3B"/>
+    <w:multiLevelType w:val="multilevel"/>
+    <w:tmpl w:val="27008608"/>
+    <w:lvl w:ilvl="0">
+      <w:start w:val="1"/>
+      <w:numFmt w:val="bullet"/>
+      <w:lvlText w:val=""/>
+      <w:lvlJc w:val="left"/>
+      <w:pPr>
+        <w:tabs>
+          <w:tab w:val="num" w:pos="720"/>
+        </w:tabs>
+        <w:ind w:left="720" w:hanging="360"/>
+      </w:pPr>
+      <w:rPr>
+        <w:rFonts w:ascii="Symbol" w:hAnsi="Symbol" w:hint="default"/>
+        <w:sz w:val="20"/>
+      </w:rPr>
+    </w:lvl>
+    <w:lvl w:ilvl="1" w:tentative="1">
+      <w:start w:val="1"/>
+      <w:numFmt w:val="bullet"/>
+      <w:lvlText w:val="o"/>
+      <w:lvlJc w:val="left"/>
+      <w:pPr>
+        <w:tabs>
+          <w:tab w:val="num" w:pos="1440"/>
+        </w:tabs>
+        <w:ind w:left="1440" w:hanging="360"/>
+      </w:pPr>
+      <w:rPr>
+        <w:rFonts w:ascii="Courier New" w:hAnsi="Courier New" w:hint="default"/>
+        <w:sz w:val="20"/>
+      </w:rPr>
+    </w:lvl>
+    <w:lvl w:ilvl="2" w:tentative="1">
+      <w:start w:val="1"/>
+      <w:numFmt w:val="bullet"/>
+      <w:lvlText w:val=""/>
+      <w:lvlJc w:val="left"/>
+      <w:pPr>
+        <w:tabs>
+          <w:tab w:val="num" w:pos="2160"/>
+        </w:tabs>
+        <w:ind w:left="2160" w:hanging="360"/>
+      </w:pPr>
+      <w:rPr>
+        <w:rFonts w:ascii="Wingdings" w:hAnsi="Wingdings" w:hint="default"/>
+        <w:sz w:val="20"/>
+      </w:rPr>
+    </w:lvl>
+    <w:lvl w:ilvl="3" w:tentative="1">
+      <w:start w:val="1"/>
+      <w:numFmt w:val="bullet"/>
+      <w:lvlText w:val=""/>
+      <w:lvlJc w:val="left"/>
+      <w:pPr>
+        <w:tabs>
+          <w:tab w:val="num" w:pos="2880"/>
+        </w:tabs>
+        <w:ind w:left="2880" w:hanging="360"/>
+      </w:pPr>
+      <w:rPr>
+        <w:rFonts w:ascii="Wingdings" w:hAnsi="Wingdings" w:hint="default"/>
+        <w:sz w:val="20"/>
+      </w:rPr>
+    </w:lvl>
+    <w:lvl w:ilvl="4" w:tentative="1">
+      <w:start w:val="1"/>
+      <w:numFmt w:val="bullet"/>
+      <w:lvlText w:val=""/>
+      <w:lvlJc w:val="left"/>
+      <w:pPr>
+        <w:tabs>
+          <w:tab w:val="num" w:pos="3600"/>
+        </w:tabs>
+        <w:ind w:left="3600" w:hanging="360"/>
+      </w:pPr>
+      <w:rPr>
+        <w:rFonts w:ascii="Wingdings" w:hAnsi="Wingdings" w:hint="default"/>
+        <w:sz w:val="20"/>
+      </w:rPr>
+    </w:lvl>
+    <w:lvl w:ilvl="5" w:tentative="1">
+      <w:start w:val="1"/>
+      <w:numFmt w:val="bullet"/>
+      <w:lvlText w:val=""/>
+      <w:lvlJc w:val="left"/>
+      <w:pPr>
+        <w:tabs>
+          <w:tab w:val="num" w:pos="4320"/>
+        </w:tabs>
+        <w:ind w:left="4320" w:hanging="360"/>
+      </w:pPr>
+      <w:rPr>
+        <w:rFonts w:ascii="Wingdings" w:hAnsi="Wingdings" w:hint="default"/>
+        <w:sz w:val="20"/>
+      </w:rPr>
+    </w:lvl>
+    <w:lvl w:ilvl="6" w:tentative="1">
+      <w:start w:val="1"/>
+      <w:numFmt w:val="bullet"/>
+      <w:lvlText w:val=""/>
+      <w:lvlJc w:val="left"/>
+      <w:pPr>
+        <w:tabs>
+          <w:tab w:val="num" w:pos="5040"/>
+        </w:tabs>
+        <w:ind w:left="5040" w:hanging="360"/>
+      </w:pPr>
+      <w:rPr>
+        <w:rFonts w:ascii="Wingdings" w:hAnsi="Wingdings" w:hint="default"/>
+        <w:sz w:val="20"/>
+      </w:rPr>
+    </w:lvl>
+    <w:lvl w:ilvl="7" w:tentative="1">
+      <w:start w:val="1"/>
+      <w:numFmt w:val="bullet"/>
+      <w:lvlText w:val=""/>
+      <w:lvlJc w:val="left"/>
+      <w:pPr>
+        <w:tabs>
+          <w:tab w:val="num" w:pos="5760"/>
+        </w:tabs>
+        <w:ind w:left="5760" w:hanging="360"/>
+      </w:pPr>
+      <w:rPr>
+        <w:rFonts w:ascii="Wingdings" w:hAnsi="Wingdings" w:hint="default"/>
+        <w:sz w:val="20"/>
+      </w:rPr>
+    </w:lvl>
+    <w:lvl w:ilvl="8" w:tentative="1">
+      <w:start w:val="1"/>
+      <w:numFmt w:val="bullet"/>
+      <w:lvlText w:val=""/>
+      <w:lvlJc w:val="left"/>
+      <w:pPr>
+        <w:tabs>
+          <w:tab w:val="num" w:pos="6480"/>
+        </w:tabs>
+        <w:ind w:left="6480" w:hanging="360"/>
+      </w:pPr>
+      <w:rPr>
+        <w:rFonts w:ascii="Wingdings" w:hAnsi="Wingdings" w:hint="default"/>
+        <w:sz w:val="20"/>
+      </w:rPr>
+    </w:lvl>
+  </w:abstractNum>
+  <w:abstractNum w:abstractNumId="10" w15:restartNumberingAfterBreak="0">
     <w:nsid w:val="692E58B7"/>
     <w:multiLevelType w:val="multilevel"/>
     <w:tmpl w:val="537AC05C"/>
@@ -2616,7 +3514,7 @@
       </w:rPr>
     </w:lvl>
   </w:abstractNum>
-  <w:abstractNum w:abstractNumId="4" w15:restartNumberingAfterBreak="0">
+  <w:abstractNum w:abstractNumId="11" w15:restartNumberingAfterBreak="0">
     <w:nsid w:val="7A380091"/>
     <w:multiLevelType w:val="multilevel"/>
     <w:tmpl w:val="AEF2FFD2"/>
@@ -2766,19 +3664,40 @@
     </w:lvl>
   </w:abstractNum>
   <w:num w:numId="1" w16cid:durableId="1839541462">
-    <w:abstractNumId w:val="4"/>
+    <w:abstractNumId w:val="11"/>
   </w:num>
   <w:num w:numId="2" w16cid:durableId="232132073">
-    <w:abstractNumId w:val="2"/>
+    <w:abstractNumId w:val="6"/>
   </w:num>
   <w:num w:numId="3" w16cid:durableId="184712260">
-    <w:abstractNumId w:val="3"/>
+    <w:abstractNumId w:val="10"/>
   </w:num>
   <w:num w:numId="4" w16cid:durableId="1053235808">
-    <w:abstractNumId w:val="1"/>
+    <w:abstractNumId w:val="3"/>
   </w:num>
   <w:num w:numId="5" w16cid:durableId="751706865">
     <w:abstractNumId w:val="0"/>
+  </w:num>
+  <w:num w:numId="6" w16cid:durableId="1321153935">
+    <w:abstractNumId w:val="5"/>
+  </w:num>
+  <w:num w:numId="7" w16cid:durableId="601500855">
+    <w:abstractNumId w:val="9"/>
+  </w:num>
+  <w:num w:numId="8" w16cid:durableId="1042438181">
+    <w:abstractNumId w:val="4"/>
+  </w:num>
+  <w:num w:numId="9" w16cid:durableId="1143539822">
+    <w:abstractNumId w:val="8"/>
+  </w:num>
+  <w:num w:numId="10" w16cid:durableId="1552964144">
+    <w:abstractNumId w:val="2"/>
+  </w:num>
+  <w:num w:numId="11" w16cid:durableId="162361952">
+    <w:abstractNumId w:val="7"/>
+  </w:num>
+  <w:num w:numId="12" w16cid:durableId="382867993">
+    <w:abstractNumId w:val="1"/>
   </w:num>
 </w:numbering>
 </file>

</xml_diff>